<commit_message>
feat: update site with Perfect Plunge, Dice Scravenger, and updated cv  (#43)
* feat: add new itch games

* docs: update cv
</commit_message>
<xml_diff>
--- a/src/assets/documents/jack-evans-cv.docx
+++ b/src/assets/documents/jack-evans-cv.docx
@@ -1,40 +1,41 @@
 
 <file path=word/document.xml><?xml version="1.0" encoding="utf-8"?>
-<w:document xmlns:mc="http://schemas.openxmlformats.org/markup-compatibility/2006" xmlns:o="urn:schemas-microsoft-com:office:office" xmlns:r="http://schemas.openxmlformats.org/officeDocument/2006/relationships" xmlns:m="http://schemas.openxmlformats.org/officeDocument/2006/math" xmlns:v="urn:schemas-microsoft-com:vml" xmlns:wp="http://schemas.openxmlformats.org/drawingml/2006/wordprocessingDrawing" xmlns:w10="urn:schemas-microsoft-com:office:word" xmlns:w="http://schemas.openxmlformats.org/wordprocessingml/2006/main" xmlns:wne="http://schemas.microsoft.com/office/word/2006/wordml" xmlns:sl="http://schemas.openxmlformats.org/schemaLibrary/2006/main" xmlns:a="http://schemas.openxmlformats.org/drawingml/2006/main" xmlns:pic="http://schemas.openxmlformats.org/drawingml/2006/picture" xmlns:c="http://schemas.openxmlformats.org/drawingml/2006/chart" xmlns:lc="http://schemas.openxmlformats.org/drawingml/2006/lockedCanvas" xmlns:dgm="http://schemas.openxmlformats.org/drawingml/2006/diagram" xmlns:wps="http://schemas.microsoft.com/office/word/2010/wordprocessingShape" xmlns:wpg="http://schemas.microsoft.com/office/word/2010/wordprocessingGroup" xmlns:w14="http://schemas.microsoft.com/office/word/2010/wordml" xmlns:w15="http://schemas.microsoft.com/office/word/2012/wordml">
+<w:document xmlns:wpc="http://schemas.microsoft.com/office/word/2010/wordprocessingCanvas" xmlns:cx="http://schemas.microsoft.com/office/drawing/2014/chartex" xmlns:cx1="http://schemas.microsoft.com/office/drawing/2015/9/8/chartex" xmlns:cx2="http://schemas.microsoft.com/office/drawing/2015/10/21/chartex" xmlns:cx3="http://schemas.microsoft.com/office/drawing/2016/5/9/chartex" xmlns:cx4="http://schemas.microsoft.com/office/drawing/2016/5/10/chartex" xmlns:cx5="http://schemas.microsoft.com/office/drawing/2016/5/11/chartex" xmlns:cx6="http://schemas.microsoft.com/office/drawing/2016/5/12/chartex" xmlns:cx7="http://schemas.microsoft.com/office/drawing/2016/5/13/chartex" xmlns:cx8="http://schemas.microsoft.com/office/drawing/2016/5/14/chartex" xmlns:mc="http://schemas.openxmlformats.org/markup-compatibility/2006" xmlns:aink="http://schemas.microsoft.com/office/drawing/2016/ink" xmlns:am3d="http://schemas.microsoft.com/office/drawing/2017/model3d" xmlns:o="urn:schemas-microsoft-com:office:office" xmlns:oel="http://schemas.microsoft.com/office/2019/extlst" xmlns:r="http://schemas.openxmlformats.org/officeDocument/2006/relationships" xmlns:m="http://schemas.openxmlformats.org/officeDocument/2006/math" xmlns:v="urn:schemas-microsoft-com:vml" xmlns:wp14="http://schemas.microsoft.com/office/word/2010/wordprocessingDrawing" xmlns:wp="http://schemas.openxmlformats.org/drawingml/2006/wordprocessingDrawing" xmlns:w10="urn:schemas-microsoft-com:office:word" xmlns:w="http://schemas.openxmlformats.org/wordprocessingml/2006/main" xmlns:w14="http://schemas.microsoft.com/office/word/2010/wordml" xmlns:w15="http://schemas.microsoft.com/office/word/2012/wordml" xmlns:w16cex="http://schemas.microsoft.com/office/word/2018/wordml/cex" xmlns:w16cid="http://schemas.microsoft.com/office/word/2016/wordml/cid" xmlns:w16="http://schemas.microsoft.com/office/word/2018/wordml" xmlns:w16du="http://schemas.microsoft.com/office/word/2023/wordml/word16du" xmlns:w16sdtdh="http://schemas.microsoft.com/office/word/2020/wordml/sdtdatahash" xmlns:w16se="http://schemas.microsoft.com/office/word/2015/wordml/symex" xmlns:wpg="http://schemas.microsoft.com/office/word/2010/wordprocessingGroup" xmlns:wpi="http://schemas.microsoft.com/office/word/2010/wordprocessingInk" xmlns:wne="http://schemas.microsoft.com/office/word/2006/wordml" xmlns:wps="http://schemas.microsoft.com/office/word/2010/wordprocessingShape" mc:Ignorable="w14 w15 w16se w16cid w16 w16cex w16sdtdh w16du wp14">
   <w:body>
     <w:p>
       <w:pPr>
         <w:pStyle w:val="Heading1"/>
         <w:spacing w:line="240" w:lineRule="auto"/>
         <w:rPr>
-          <w:rFonts w:ascii="Comfortaa" w:cs="Comfortaa" w:eastAsia="Comfortaa" w:hAnsi="Comfortaa"/>
+          <w:rFonts w:ascii="Comfortaa" w:eastAsia="Comfortaa" w:hAnsi="Comfortaa" w:cs="Comfortaa"/>
           <w:sz w:val="22"/>
           <w:szCs w:val="22"/>
         </w:rPr>
       </w:pPr>
-      <w:bookmarkStart w:colFirst="0" w:colLast="0" w:name="_fr93z0al5187" w:id="0"/>
+      <w:bookmarkStart w:id="0" w:name="_fr93z0al5187" w:colFirst="0" w:colLast="0"/>
       <w:bookmarkEnd w:id="0"/>
       <w:r>
         <w:rPr>
-          <w:rFonts w:ascii="Comfortaa" w:cs="Comfortaa" w:eastAsia="Comfortaa" w:hAnsi="Comfortaa"/>
-          <w:rtl w:val="0"/>
+          <w:rFonts w:ascii="Comfortaa" w:eastAsia="Comfortaa" w:hAnsi="Comfortaa" w:cs="Comfortaa"/>
         </w:rPr>
         <w:t xml:space="preserve">Jack Evans </w:t>
       </w:r>
       <w:r>
         <w:rPr>
-          <w:rFonts w:ascii="Comfortaa" w:cs="Comfortaa" w:eastAsia="Comfortaa" w:hAnsi="Comfortaa"/>
+          <w:rFonts w:ascii="Comfortaa" w:eastAsia="Comfortaa" w:hAnsi="Comfortaa" w:cs="Comfortaa"/>
           <w:sz w:val="22"/>
           <w:szCs w:val="22"/>
-          <w:rtl w:val="0"/>
-        </w:rPr>
-        <w:t xml:space="preserve">Game Developer</w:t>
-      </w:r>
-      <w:r>
+        </w:rPr>
+        <w:t>Game Developer</w:t>
+      </w:r>
+      <w:r>
+        <w:rPr>
+          <w:noProof/>
+        </w:rPr>
         <mc:AlternateContent>
           <mc:Choice Requires="wpg">
             <w:drawing>
-              <wp:anchor allowOverlap="1" behindDoc="0" distB="114300" distT="114300" distL="114300" distR="114300" hidden="0" layoutInCell="1" locked="0" relativeHeight="0" simplePos="0">
+              <wp:anchor distT="114300" distB="114300" distL="114300" distR="114300" simplePos="0" relativeHeight="251658240" behindDoc="0" locked="0" layoutInCell="1" hidden="0" allowOverlap="1">
                 <wp:simplePos x="0" y="0"/>
                 <wp:positionH relativeFrom="column">
                   <wp:posOffset>4267200</wp:posOffset>
@@ -43,14 +44,14 @@
                   <wp:posOffset>114300</wp:posOffset>
                 </wp:positionV>
                 <wp:extent cx="2590800" cy="1449399"/>
-                <wp:effectExtent b="0" l="0" r="0" t="0"/>
+                <wp:effectExtent l="0" t="0" r="0" b="0"/>
                 <wp:wrapNone/>
-                <wp:docPr id="1" name=""/>
-                <a:graphic>
+                <wp:docPr id="1" name="Text Box 1"/>
+                <wp:cNvGraphicFramePr/>
+                <a:graphic xmlns:a="http://schemas.openxmlformats.org/drawingml/2006/main">
                   <a:graphicData uri="http://schemas.microsoft.com/office/word/2010/wordprocessingShape">
                     <wps:wsp>
                       <wps:cNvSpPr txBox="1"/>
-                      <wps:cNvPr id="2" name="Shape 2"/>
                       <wps:spPr>
                         <a:xfrm>
                           <a:off x="0" y="0"/>
@@ -68,166 +69,86 @@
                         <w:txbxContent>
                           <w:p>
                             <w:pPr>
-                              <w:spacing w:after="0" w:before="0" w:line="240"/>
-                              <w:ind w:left="0" w:right="0" w:firstLine="0"/>
+                              <w:spacing w:line="240" w:lineRule="auto"/>
+                              <w:jc w:val="right"/>
+                              <w:textDirection w:val="btLr"/>
+                            </w:pPr>
+                            <w:proofErr w:type="gramStart"/>
+                            <w:r>
+                              <w:rPr>
+                                <w:rFonts w:ascii="Calibri" w:eastAsia="Calibri" w:hAnsi="Calibri" w:cs="Calibri"/>
+                                <w:color w:val="000000"/>
+                                <w:sz w:val="24"/>
+                              </w:rPr>
+                              <w:t>London  🏠</w:t>
+                            </w:r>
+                            <w:proofErr w:type="gramEnd"/>
+                          </w:p>
+                          <w:p>
+                            <w:pPr>
+                              <w:spacing w:line="240" w:lineRule="auto"/>
                               <w:jc w:val="right"/>
                               <w:textDirection w:val="btLr"/>
                             </w:pPr>
                             <w:r>
                               <w:rPr>
-                                <w:rFonts w:ascii="Calibri" w:cs="Calibri" w:eastAsia="Calibri" w:hAnsi="Calibri"/>
-                                <w:b w:val="0"/>
-                                <w:i w:val="0"/>
-                                <w:smallCaps w:val="0"/>
-                                <w:strike w:val="0"/>
+                                <w:rFonts w:ascii="Calibri" w:eastAsia="Calibri" w:hAnsi="Calibri" w:cs="Calibri"/>
                                 <w:color w:val="000000"/>
                                 <w:sz w:val="24"/>
-                                <w:vertAlign w:val="baseline"/>
                               </w:rPr>
-                              <w:t xml:space="preserve">London  🏠</w:t>
+                              <w:t xml:space="preserve">+44 7757 </w:t>
                             </w:r>
+                            <w:proofErr w:type="gramStart"/>
+                            <w:r>
+                              <w:rPr>
+                                <w:rFonts w:ascii="Calibri" w:eastAsia="Calibri" w:hAnsi="Calibri" w:cs="Calibri"/>
+                                <w:color w:val="000000"/>
+                                <w:sz w:val="24"/>
+                              </w:rPr>
+                              <w:t>741866  📞</w:t>
+                            </w:r>
+                            <w:proofErr w:type="gramEnd"/>
                           </w:p>
                           <w:p>
                             <w:pPr>
-                              <w:spacing w:after="0" w:before="0" w:line="240"/>
-                              <w:ind w:left="0" w:right="0" w:firstLine="0"/>
+                              <w:spacing w:line="240" w:lineRule="auto"/>
                               <w:jc w:val="right"/>
                               <w:textDirection w:val="btLr"/>
                             </w:pPr>
                             <w:r>
                               <w:rPr>
-                                <w:rFonts w:ascii="Calibri" w:cs="Calibri" w:eastAsia="Calibri" w:hAnsi="Calibri"/>
-                                <w:b w:val="0"/>
-                                <w:i w:val="0"/>
-                                <w:smallCaps w:val="0"/>
-                                <w:strike w:val="0"/>
+                                <w:rFonts w:ascii="Calibri" w:eastAsia="Calibri" w:hAnsi="Calibri" w:cs="Calibri"/>
                                 <w:color w:val="000000"/>
                                 <w:sz w:val="24"/>
-                                <w:vertAlign w:val="baseline"/>
                               </w:rPr>
-                            </w:r>
-                            <w:r>
-                              <w:rPr>
-                                <w:rFonts w:ascii="Calibri" w:cs="Calibri" w:eastAsia="Calibri" w:hAnsi="Calibri"/>
-                                <w:b w:val="0"/>
-                                <w:i w:val="0"/>
-                                <w:smallCaps w:val="0"/>
-                                <w:strike w:val="0"/>
-                                <w:color w:val="000000"/>
-                                <w:sz w:val="24"/>
-                                <w:vertAlign w:val="baseline"/>
-                              </w:rPr>
-                              <w:t xml:space="preserve">+44 7757 741866  </w:t>
-                            </w:r>
-                            <w:r>
-                              <w:rPr>
-                                <w:rFonts w:ascii="Calibri" w:cs="Calibri" w:eastAsia="Calibri" w:hAnsi="Calibri"/>
-                                <w:b w:val="0"/>
-                                <w:i w:val="0"/>
-                                <w:smallCaps w:val="0"/>
-                                <w:strike w:val="0"/>
-                                <w:color w:val="000000"/>
-                                <w:sz w:val="24"/>
-                                <w:vertAlign w:val="baseline"/>
-                              </w:rPr>
-                              <w:t xml:space="preserve">📞</w:t>
+                              <w:t>jackevans24@gmail.com 📩</w:t>
                             </w:r>
                           </w:p>
                           <w:p>
                             <w:pPr>
-                              <w:spacing w:after="0" w:before="0" w:line="240"/>
-                              <w:ind w:left="0" w:right="0" w:firstLine="0"/>
+                              <w:spacing w:line="240" w:lineRule="auto"/>
                               <w:jc w:val="right"/>
                               <w:textDirection w:val="btLr"/>
                             </w:pPr>
                             <w:r>
                               <w:rPr>
-                                <w:rFonts w:ascii="Calibri" w:cs="Calibri" w:eastAsia="Calibri" w:hAnsi="Calibri"/>
-                                <w:b w:val="0"/>
-                                <w:i w:val="0"/>
-                                <w:smallCaps w:val="0"/>
-                                <w:strike w:val="0"/>
+                                <w:rFonts w:ascii="Calibri" w:eastAsia="Calibri" w:hAnsi="Calibri" w:cs="Calibri"/>
                                 <w:color w:val="000000"/>
                                 <w:sz w:val="24"/>
-                                <w:vertAlign w:val="baseline"/>
-                              </w:rPr>
-                            </w:r>
-                            <w:r>
-                              <w:rPr>
-                                <w:rFonts w:ascii="Calibri" w:cs="Calibri" w:eastAsia="Calibri" w:hAnsi="Calibri"/>
-                                <w:b w:val="0"/>
-                                <w:i w:val="0"/>
-                                <w:smallCaps w:val="0"/>
-                                <w:strike w:val="0"/>
-                                <w:color w:val="000000"/>
-                                <w:sz w:val="24"/>
-                                <w:vertAlign w:val="baseline"/>
-                              </w:rPr>
-                              <w:t xml:space="preserve">jackevans24@gmail.com 📩</w:t>
-                            </w:r>
-                          </w:p>
-                          <w:p>
-                            <w:pPr>
-                              <w:spacing w:after="0" w:before="0" w:line="240"/>
-                              <w:ind w:left="0" w:right="0" w:firstLine="0"/>
-                              <w:jc w:val="right"/>
-                              <w:textDirection w:val="btLr"/>
-                            </w:pPr>
-                            <w:r>
-                              <w:rPr>
-                                <w:rFonts w:ascii="Calibri" w:cs="Calibri" w:eastAsia="Calibri" w:hAnsi="Calibri"/>
-                                <w:b w:val="0"/>
-                                <w:i w:val="0"/>
-                                <w:smallCaps w:val="0"/>
-                                <w:strike w:val="0"/>
-                                <w:color w:val="000000"/>
-                                <w:sz w:val="24"/>
-                                <w:vertAlign w:val="baseline"/>
-                              </w:rPr>
-                            </w:r>
-                            <w:r>
-                              <w:rPr>
-                                <w:rFonts w:ascii="Calibri" w:cs="Calibri" w:eastAsia="Calibri" w:hAnsi="Calibri"/>
-                                <w:b w:val="0"/>
-                                <w:i w:val="0"/>
-                                <w:smallCaps w:val="0"/>
-                                <w:strike w:val="0"/>
-                                <w:color w:val="000000"/>
-                                <w:sz w:val="24"/>
-                                <w:vertAlign w:val="baseline"/>
                               </w:rPr>
                               <w:t xml:space="preserve">https://jevans.uk </w:t>
                             </w:r>
                             <w:r>
                               <w:rPr>
-                                <w:rFonts w:ascii="Arial" w:cs="Arial" w:eastAsia="Arial" w:hAnsi="Arial"/>
-                                <w:b w:val="0"/>
-                                <w:i w:val="0"/>
-                                <w:smallCaps w:val="0"/>
-                                <w:strike w:val="0"/>
                                 <w:color w:val="000000"/>
                                 <w:sz w:val="24"/>
-                                <w:vertAlign w:val="baseline"/>
                               </w:rPr>
-                              <w:t xml:space="preserve">🔗</w:t>
-                            </w:r>
-                            <w:r>
-                              <w:rPr>
-                                <w:rFonts w:ascii="Arial" w:cs="Arial" w:eastAsia="Arial" w:hAnsi="Arial"/>
-                                <w:b w:val="0"/>
-                                <w:i w:val="0"/>
-                                <w:smallCaps w:val="0"/>
-                                <w:strike w:val="0"/>
-                                <w:color w:val="000000"/>
-                                <w:sz w:val="24"/>
-                                <w:vertAlign w:val="baseline"/>
-                              </w:rPr>
-                              <w:t xml:space="preserve"> </w:t>
+                              <w:t xml:space="preserve">🔗 </w:t>
                             </w:r>
                           </w:p>
                         </w:txbxContent>
                       </wps:txbx>
-                      <wps:bodyPr anchorCtr="0" anchor="t" bIns="91425" lIns="91425" spcFirstLastPara="1" rIns="91425" wrap="square" tIns="91425">
+                      <wps:bodyPr spcFirstLastPara="1" wrap="square" lIns="91425" tIns="91425" rIns="91425" bIns="91425" anchor="t" anchorCtr="0">
                         <a:noAutofit/>
                       </wps:bodyPr>
                     </wps:wsp>
@@ -236,7 +157,7 @@
               </wp:anchor>
             </w:drawing>
           </mc:Choice>
-          <mc:Fallback>
+          <mc:Fallback xmlns:dgm="http://schemas.openxmlformats.org/drawingml/2006/diagram" xmlns:lc="http://schemas.openxmlformats.org/drawingml/2006/lockedCanvas" xmlns:c="http://schemas.openxmlformats.org/drawingml/2006/chart" xmlns:pic="http://schemas.openxmlformats.org/drawingml/2006/picture" xmlns:a="http://schemas.openxmlformats.org/drawingml/2006/main" xmlns:sl="http://schemas.openxmlformats.org/schemaLibrary/2006/main">
             <w:drawing>
               <wp:anchor allowOverlap="1" behindDoc="0" distB="114300" distT="114300" distL="114300" distR="114300" hidden="0" layoutInCell="1" locked="0" relativeHeight="0" simplePos="0">
                 <wp:simplePos x="0" y="0"/>
@@ -284,48 +205,63 @@
     <w:p>
       <w:pPr>
         <w:pStyle w:val="Heading2"/>
-        <w:rPr>
-          <w:rFonts w:ascii="Comfortaa" w:cs="Comfortaa" w:eastAsia="Comfortaa" w:hAnsi="Comfortaa"/>
-          <w:color w:val="38761d"/>
-          <w:sz w:val="34"/>
-          <w:szCs w:val="34"/>
-        </w:rPr>
-      </w:pPr>
-      <w:bookmarkStart w:colFirst="0" w:colLast="0" w:name="_glk5lx09ovj" w:id="1"/>
+      </w:pPr>
+      <w:bookmarkStart w:id="1" w:name="_glk5lx09ovj" w:colFirst="0" w:colLast="0"/>
       <w:bookmarkEnd w:id="1"/>
       <w:r>
-        <w:rPr>
-          <w:rtl w:val="0"/>
-        </w:rPr>
-        <w:t xml:space="preserve">Experience</w:t>
-      </w:r>
-      <w:r>
-        <w:rPr>
-          <w:rtl w:val="0"/>
-        </w:rPr>
+        <w:t>Experience</w:t>
       </w:r>
     </w:p>
     <w:p>
       <w:pPr>
         <w:pStyle w:val="Heading3"/>
         <w:rPr>
-          <w:rFonts w:ascii="Calibri" w:cs="Calibri" w:eastAsia="Calibri" w:hAnsi="Calibri"/>
-          <w:color w:val="38761d"/>
-        </w:rPr>
-      </w:pPr>
-      <w:bookmarkStart w:colFirst="0" w:colLast="0" w:name="_7ujqrfahchk9" w:id="2"/>
+          <w:rFonts w:ascii="Calibri" w:eastAsia="Calibri" w:hAnsi="Calibri" w:cs="Calibri"/>
+        </w:rPr>
+      </w:pPr>
+      <w:bookmarkStart w:id="2" w:name="_7ujqrfahchk9" w:colFirst="0" w:colLast="0"/>
       <w:bookmarkEnd w:id="2"/>
       <w:r>
         <w:rPr>
-          <w:rFonts w:ascii="Calibri" w:cs="Calibri" w:eastAsia="Calibri" w:hAnsi="Calibri"/>
-          <w:rtl w:val="0"/>
-        </w:rPr>
-        <w:t xml:space="preserve">Marmalade Game Studio, London | Game Programmer | 2023 - 2024</w:t>
-      </w:r>
-      <w:r>
-        <w:rPr>
-          <w:rtl w:val="0"/>
-        </w:rPr>
+          <w:rFonts w:ascii="Calibri" w:eastAsia="Calibri" w:hAnsi="Calibri" w:cs="Calibri"/>
+        </w:rPr>
+        <w:t xml:space="preserve">Marmalade Game Studio, London | Game Programmer | </w:t>
+      </w:r>
+      <w:r>
+        <w:rPr>
+          <w:rFonts w:ascii="Calibri" w:eastAsia="Calibri" w:hAnsi="Calibri" w:cs="Calibri"/>
+        </w:rPr>
+        <w:t>09.</w:t>
+      </w:r>
+      <w:r>
+        <w:rPr>
+          <w:rFonts w:ascii="Calibri" w:eastAsia="Calibri" w:hAnsi="Calibri" w:cs="Calibri"/>
+        </w:rPr>
+        <w:t xml:space="preserve">2023 </w:t>
+      </w:r>
+      <w:r>
+        <w:rPr>
+          <w:rFonts w:ascii="Calibri" w:eastAsia="Calibri" w:hAnsi="Calibri" w:cs="Calibri"/>
+        </w:rPr>
+        <w:t>–</w:t>
+      </w:r>
+      <w:r>
+        <w:rPr>
+          <w:rFonts w:ascii="Calibri" w:eastAsia="Calibri" w:hAnsi="Calibri" w:cs="Calibri"/>
+        </w:rPr>
+        <w:t xml:space="preserve"> </w:t>
+      </w:r>
+      <w:r>
+        <w:rPr>
+          <w:rFonts w:ascii="Calibri" w:eastAsia="Calibri" w:hAnsi="Calibri" w:cs="Calibri"/>
+        </w:rPr>
+        <w:t>03.</w:t>
+      </w:r>
+      <w:r>
+        <w:rPr>
+          <w:rFonts w:ascii="Calibri" w:eastAsia="Calibri" w:hAnsi="Calibri" w:cs="Calibri"/>
+        </w:rPr>
+        <w:t>2024</w:t>
       </w:r>
     </w:p>
     <w:p>
@@ -334,17 +270,15 @@
           <w:ilvl w:val="0"/>
           <w:numId w:val="1"/>
         </w:numPr>
-        <w:ind w:left="720" w:hanging="360"/>
-        <w:rPr>
-          <w:rFonts w:ascii="Calibri" w:cs="Calibri" w:eastAsia="Calibri" w:hAnsi="Calibri"/>
-        </w:rPr>
-      </w:pPr>
-      <w:r>
-        <w:rPr>
-          <w:rFonts w:ascii="Calibri" w:cs="Calibri" w:eastAsia="Calibri" w:hAnsi="Calibri"/>
-          <w:rtl w:val="0"/>
-        </w:rPr>
-        <w:t xml:space="preserve">Lead development of a DLC project, creation of timelines and estimates, management of team members</w:t>
+        <w:rPr>
+          <w:rFonts w:ascii="Calibri" w:eastAsia="Calibri" w:hAnsi="Calibri" w:cs="Calibri"/>
+        </w:rPr>
+      </w:pPr>
+      <w:r>
+        <w:rPr>
+          <w:rFonts w:ascii="Calibri" w:eastAsia="Calibri" w:hAnsi="Calibri" w:cs="Calibri"/>
+        </w:rPr>
+        <w:t>Lead development of a DLC project, creation of timelines and estimates, management of team members</w:t>
       </w:r>
     </w:p>
     <w:p>
@@ -353,60 +287,52 @@
           <w:ilvl w:val="0"/>
           <w:numId w:val="1"/>
         </w:numPr>
-        <w:ind w:left="720" w:hanging="360"/>
-        <w:rPr>
-          <w:rFonts w:ascii="Calibri" w:cs="Calibri" w:eastAsia="Calibri" w:hAnsi="Calibri"/>
-        </w:rPr>
-      </w:pPr>
-      <w:r>
-        <w:rPr>
-          <w:rFonts w:ascii="Calibri" w:cs="Calibri" w:eastAsia="Calibri" w:hAnsi="Calibri"/>
-          <w:rtl w:val="0"/>
+        <w:rPr>
+          <w:rFonts w:ascii="Calibri" w:eastAsia="Calibri" w:hAnsi="Calibri" w:cs="Calibri"/>
+        </w:rPr>
+      </w:pPr>
+      <w:r>
+        <w:rPr>
+          <w:rFonts w:ascii="Calibri" w:eastAsia="Calibri" w:hAnsi="Calibri" w:cs="Calibri"/>
         </w:rPr>
         <w:t xml:space="preserve">Rapid familiarisation and contribution to many projects, including </w:t>
       </w:r>
       <w:r>
         <w:rPr>
-          <w:rFonts w:ascii="Calibri" w:cs="Calibri" w:eastAsia="Calibri" w:hAnsi="Calibri"/>
-          <w:b w:val="1"/>
-          <w:rtl w:val="0"/>
-        </w:rPr>
-        <w:t xml:space="preserve">Unity</w:t>
-      </w:r>
-      <w:r>
-        <w:rPr>
-          <w:rFonts w:ascii="Calibri" w:cs="Calibri" w:eastAsia="Calibri" w:hAnsi="Calibri"/>
-          <w:rtl w:val="0"/>
+          <w:rFonts w:ascii="Calibri" w:eastAsia="Calibri" w:hAnsi="Calibri" w:cs="Calibri"/>
+          <w:b/>
+        </w:rPr>
+        <w:t>Unity</w:t>
+      </w:r>
+      <w:r>
+        <w:rPr>
+          <w:rFonts w:ascii="Calibri" w:eastAsia="Calibri" w:hAnsi="Calibri" w:cs="Calibri"/>
         </w:rPr>
         <w:t xml:space="preserve"> games, </w:t>
       </w:r>
       <w:r>
         <w:rPr>
-          <w:rFonts w:ascii="Calibri" w:cs="Calibri" w:eastAsia="Calibri" w:hAnsi="Calibri"/>
-          <w:b w:val="1"/>
-          <w:rtl w:val="0"/>
-        </w:rPr>
-        <w:t xml:space="preserve">C#</w:t>
-      </w:r>
-      <w:r>
-        <w:rPr>
-          <w:rFonts w:ascii="Calibri" w:cs="Calibri" w:eastAsia="Calibri" w:hAnsi="Calibri"/>
-          <w:rtl w:val="0"/>
+          <w:rFonts w:ascii="Calibri" w:eastAsia="Calibri" w:hAnsi="Calibri" w:cs="Calibri"/>
+          <w:b/>
+        </w:rPr>
+        <w:t>C#</w:t>
+      </w:r>
+      <w:r>
+        <w:rPr>
+          <w:rFonts w:ascii="Calibri" w:eastAsia="Calibri" w:hAnsi="Calibri" w:cs="Calibri"/>
         </w:rPr>
         <w:t xml:space="preserve"> tools projects, and one </w:t>
       </w:r>
       <w:r>
         <w:rPr>
-          <w:rFonts w:ascii="Calibri" w:cs="Calibri" w:eastAsia="Calibri" w:hAnsi="Calibri"/>
-          <w:b w:val="1"/>
-          <w:rtl w:val="0"/>
-        </w:rPr>
-        <w:t xml:space="preserve">Bash</w:t>
-      </w:r>
-      <w:r>
-        <w:rPr>
-          <w:rFonts w:ascii="Calibri" w:cs="Calibri" w:eastAsia="Calibri" w:hAnsi="Calibri"/>
-          <w:rtl w:val="0"/>
+          <w:rFonts w:ascii="Calibri" w:eastAsia="Calibri" w:hAnsi="Calibri" w:cs="Calibri"/>
+          <w:b/>
+        </w:rPr>
+        <w:t>Bash</w:t>
+      </w:r>
+      <w:r>
+        <w:rPr>
+          <w:rFonts w:ascii="Calibri" w:eastAsia="Calibri" w:hAnsi="Calibri" w:cs="Calibri"/>
         </w:rPr>
         <w:t xml:space="preserve"> tooling script</w:t>
       </w:r>
@@ -417,51 +343,67 @@
           <w:ilvl w:val="0"/>
           <w:numId w:val="1"/>
         </w:numPr>
-        <w:ind w:left="720" w:hanging="360"/>
-        <w:rPr>
-          <w:rFonts w:ascii="Calibri" w:cs="Calibri" w:eastAsia="Calibri" w:hAnsi="Calibri"/>
-        </w:rPr>
-      </w:pPr>
-      <w:r>
-        <w:rPr>
-          <w:rFonts w:ascii="Calibri" w:cs="Calibri" w:eastAsia="Calibri" w:hAnsi="Calibri"/>
-          <w:rtl w:val="0"/>
-        </w:rPr>
-        <w:t xml:space="preserve">Exposure to development for Steam, Xbox One and One S, PS4, PS5, and Mobile</w:t>
+        <w:rPr>
+          <w:rFonts w:ascii="Calibri" w:eastAsia="Calibri" w:hAnsi="Calibri" w:cs="Calibri"/>
+        </w:rPr>
+      </w:pPr>
+      <w:r>
+        <w:rPr>
+          <w:rFonts w:ascii="Calibri" w:eastAsia="Calibri" w:hAnsi="Calibri" w:cs="Calibri"/>
+        </w:rPr>
+        <w:t>Exposure to development for Steam, Xbox One and One S, PS4, PS5, and Mobile</w:t>
       </w:r>
     </w:p>
     <w:p>
       <w:pPr>
         <w:pStyle w:val="Heading3"/>
         <w:rPr>
-          <w:rFonts w:ascii="Calibri" w:cs="Calibri" w:eastAsia="Calibri" w:hAnsi="Calibri"/>
-          <w:color w:val="38761d"/>
-        </w:rPr>
-      </w:pPr>
-      <w:bookmarkStart w:colFirst="0" w:colLast="0" w:name="_xzt7jpve9xa5" w:id="3"/>
+          <w:rFonts w:ascii="Calibri" w:eastAsia="Calibri" w:hAnsi="Calibri" w:cs="Calibri"/>
+        </w:rPr>
+      </w:pPr>
+      <w:bookmarkStart w:id="3" w:name="_xzt7jpve9xa5" w:colFirst="0" w:colLast="0"/>
       <w:bookmarkEnd w:id="3"/>
       <w:r>
         <w:rPr>
-          <w:rFonts w:ascii="Calibri" w:cs="Calibri" w:eastAsia="Calibri" w:hAnsi="Calibri"/>
-          <w:color w:val="38761d"/>
-          <w:rtl w:val="0"/>
-        </w:rPr>
-        <w:t xml:space="preserve">Live Tech Games, London | Ga</w:t>
-      </w:r>
-      <w:r>
-        <w:rPr>
-          <w:rFonts w:ascii="Calibri" w:cs="Calibri" w:eastAsia="Calibri" w:hAnsi="Calibri"/>
-          <w:rtl w:val="0"/>
-        </w:rPr>
-        <w:t xml:space="preserve">me Developer </w:t>
-      </w:r>
-      <w:r>
-        <w:rPr>
-          <w:rFonts w:ascii="Calibri" w:cs="Calibri" w:eastAsia="Calibri" w:hAnsi="Calibri"/>
-          <w:color w:val="38761d"/>
-          <w:rtl w:val="0"/>
-        </w:rPr>
-        <w:t xml:space="preserve">| 2022 - 2023</w:t>
+          <w:rFonts w:ascii="Calibri" w:eastAsia="Calibri" w:hAnsi="Calibri" w:cs="Calibri"/>
+        </w:rPr>
+        <w:t xml:space="preserve">Live Tech Games, London | Game Developer | </w:t>
+      </w:r>
+      <w:r>
+        <w:rPr>
+          <w:rFonts w:ascii="Calibri" w:eastAsia="Calibri" w:hAnsi="Calibri" w:cs="Calibri"/>
+        </w:rPr>
+        <w:t>05.</w:t>
+      </w:r>
+      <w:r>
+        <w:rPr>
+          <w:rFonts w:ascii="Calibri" w:eastAsia="Calibri" w:hAnsi="Calibri" w:cs="Calibri"/>
+        </w:rPr>
+        <w:t xml:space="preserve">2022 </w:t>
+      </w:r>
+      <w:r>
+        <w:rPr>
+          <w:rFonts w:ascii="Calibri" w:eastAsia="Calibri" w:hAnsi="Calibri" w:cs="Calibri"/>
+        </w:rPr>
+        <w:t>–</w:t>
+      </w:r>
+      <w:r>
+        <w:rPr>
+          <w:rFonts w:ascii="Calibri" w:eastAsia="Calibri" w:hAnsi="Calibri" w:cs="Calibri"/>
+        </w:rPr>
+        <w:t xml:space="preserve"> </w:t>
+      </w:r>
+      <w:r>
+        <w:rPr>
+          <w:rFonts w:ascii="Calibri" w:eastAsia="Calibri" w:hAnsi="Calibri" w:cs="Calibri"/>
+        </w:rPr>
+        <w:t>08.</w:t>
+      </w:r>
+      <w:r>
+        <w:rPr>
+          <w:rFonts w:ascii="Calibri" w:eastAsia="Calibri" w:hAnsi="Calibri" w:cs="Calibri"/>
+        </w:rPr>
+        <w:t>2023</w:t>
       </w:r>
     </w:p>
     <w:p>
@@ -470,30 +412,26 @@
           <w:ilvl w:val="0"/>
           <w:numId w:val="4"/>
         </w:numPr>
-        <w:ind w:left="720" w:hanging="360"/>
-        <w:rPr>
-          <w:rFonts w:ascii="Calibri" w:cs="Calibri" w:eastAsia="Calibri" w:hAnsi="Calibri"/>
-        </w:rPr>
-      </w:pPr>
-      <w:r>
-        <w:rPr>
-          <w:rFonts w:ascii="Calibri" w:cs="Calibri" w:eastAsia="Calibri" w:hAnsi="Calibri"/>
-          <w:rtl w:val="0"/>
+        <w:rPr>
+          <w:rFonts w:ascii="Calibri" w:eastAsia="Calibri" w:hAnsi="Calibri" w:cs="Calibri"/>
+        </w:rPr>
+      </w:pPr>
+      <w:r>
+        <w:rPr>
+          <w:rFonts w:ascii="Calibri" w:eastAsia="Calibri" w:hAnsi="Calibri" w:cs="Calibri"/>
         </w:rPr>
         <w:t xml:space="preserve">Development of the </w:t>
       </w:r>
       <w:r>
         <w:rPr>
-          <w:rFonts w:ascii="Calibri" w:cs="Calibri" w:eastAsia="Calibri" w:hAnsi="Calibri"/>
-          <w:b w:val="1"/>
-          <w:rtl w:val="0"/>
-        </w:rPr>
-        <w:t xml:space="preserve">Unity C#</w:t>
-      </w:r>
-      <w:r>
-        <w:rPr>
-          <w:rFonts w:ascii="Calibri" w:cs="Calibri" w:eastAsia="Calibri" w:hAnsi="Calibri"/>
-          <w:rtl w:val="0"/>
+          <w:rFonts w:ascii="Calibri" w:eastAsia="Calibri" w:hAnsi="Calibri" w:cs="Calibri"/>
+          <w:b/>
+        </w:rPr>
+        <w:t>Unity C#</w:t>
+      </w:r>
+      <w:r>
+        <w:rPr>
+          <w:rFonts w:ascii="Calibri" w:eastAsia="Calibri" w:hAnsi="Calibri" w:cs="Calibri"/>
         </w:rPr>
         <w:t xml:space="preserve"> product</w:t>
       </w:r>
@@ -504,17 +442,15 @@
           <w:ilvl w:val="0"/>
           <w:numId w:val="4"/>
         </w:numPr>
-        <w:ind w:left="720" w:hanging="360"/>
-        <w:rPr>
-          <w:rFonts w:ascii="Calibri" w:cs="Calibri" w:eastAsia="Calibri" w:hAnsi="Calibri"/>
-        </w:rPr>
-      </w:pPr>
-      <w:r>
-        <w:rPr>
-          <w:rFonts w:ascii="Calibri" w:cs="Calibri" w:eastAsia="Calibri" w:hAnsi="Calibri"/>
-          <w:rtl w:val="0"/>
-        </w:rPr>
-        <w:t xml:space="preserve">Ownership of internal tools to quickly build and test prototypes, including networked multiplayer</w:t>
+        <w:rPr>
+          <w:rFonts w:ascii="Calibri" w:eastAsia="Calibri" w:hAnsi="Calibri" w:cs="Calibri"/>
+        </w:rPr>
+      </w:pPr>
+      <w:r>
+        <w:rPr>
+          <w:rFonts w:ascii="Calibri" w:eastAsia="Calibri" w:hAnsi="Calibri" w:cs="Calibri"/>
+        </w:rPr>
+        <w:t>Ownership of internal tools to quickly build and test prototypes, including networked multiplayer</w:t>
       </w:r>
     </w:p>
     <w:p>
@@ -523,17 +459,15 @@
           <w:ilvl w:val="0"/>
           <w:numId w:val="4"/>
         </w:numPr>
-        <w:ind w:left="720" w:hanging="360"/>
-        <w:rPr>
-          <w:rFonts w:ascii="Calibri" w:cs="Calibri" w:eastAsia="Calibri" w:hAnsi="Calibri"/>
-        </w:rPr>
-      </w:pPr>
-      <w:r>
-        <w:rPr>
-          <w:rFonts w:ascii="Calibri" w:cs="Calibri" w:eastAsia="Calibri" w:hAnsi="Calibri"/>
-          <w:rtl w:val="0"/>
-        </w:rPr>
-        <w:t xml:space="preserve">Automation of the product to enable high-volume load testing</w:t>
+        <w:rPr>
+          <w:rFonts w:ascii="Calibri" w:eastAsia="Calibri" w:hAnsi="Calibri" w:cs="Calibri"/>
+        </w:rPr>
+      </w:pPr>
+      <w:r>
+        <w:rPr>
+          <w:rFonts w:ascii="Calibri" w:eastAsia="Calibri" w:hAnsi="Calibri" w:cs="Calibri"/>
+        </w:rPr>
+        <w:t>Automation of the product to enable high-volume load testing</w:t>
       </w:r>
     </w:p>
     <w:p>
@@ -542,45 +476,39 @@
           <w:ilvl w:val="0"/>
           <w:numId w:val="4"/>
         </w:numPr>
-        <w:ind w:left="720" w:hanging="360"/>
-        <w:rPr>
-          <w:rFonts w:ascii="Calibri" w:cs="Calibri" w:eastAsia="Calibri" w:hAnsi="Calibri"/>
-        </w:rPr>
-      </w:pPr>
-      <w:r>
-        <w:rPr>
-          <w:rFonts w:ascii="Calibri" w:cs="Calibri" w:eastAsia="Calibri" w:hAnsi="Calibri"/>
-          <w:rtl w:val="0"/>
+        <w:rPr>
+          <w:rFonts w:ascii="Calibri" w:eastAsia="Calibri" w:hAnsi="Calibri" w:cs="Calibri"/>
+        </w:rPr>
+      </w:pPr>
+      <w:r>
+        <w:rPr>
+          <w:rFonts w:ascii="Calibri" w:eastAsia="Calibri" w:hAnsi="Calibri" w:cs="Calibri"/>
         </w:rPr>
         <w:t xml:space="preserve">Use of </w:t>
       </w:r>
       <w:r>
         <w:rPr>
-          <w:rFonts w:ascii="Calibri" w:cs="Calibri" w:eastAsia="Calibri" w:hAnsi="Calibri"/>
-          <w:b w:val="1"/>
-          <w:rtl w:val="0"/>
-        </w:rPr>
-        <w:t xml:space="preserve">Docker</w:t>
-      </w:r>
-      <w:r>
-        <w:rPr>
-          <w:rFonts w:ascii="Calibri" w:cs="Calibri" w:eastAsia="Calibri" w:hAnsi="Calibri"/>
-          <w:rtl w:val="0"/>
+          <w:rFonts w:ascii="Calibri" w:eastAsia="Calibri" w:hAnsi="Calibri" w:cs="Calibri"/>
+          <w:b/>
+        </w:rPr>
+        <w:t>Docker</w:t>
+      </w:r>
+      <w:r>
+        <w:rPr>
+          <w:rFonts w:ascii="Calibri" w:eastAsia="Calibri" w:hAnsi="Calibri" w:cs="Calibri"/>
         </w:rPr>
         <w:t xml:space="preserve"> and </w:t>
       </w:r>
       <w:r>
         <w:rPr>
-          <w:rFonts w:ascii="Calibri" w:cs="Calibri" w:eastAsia="Calibri" w:hAnsi="Calibri"/>
-          <w:b w:val="1"/>
-          <w:rtl w:val="0"/>
-        </w:rPr>
-        <w:t xml:space="preserve">JMeter</w:t>
-      </w:r>
-      <w:r>
-        <w:rPr>
-          <w:rFonts w:ascii="Calibri" w:cs="Calibri" w:eastAsia="Calibri" w:hAnsi="Calibri"/>
-          <w:rtl w:val="0"/>
+          <w:rFonts w:ascii="Calibri" w:eastAsia="Calibri" w:hAnsi="Calibri" w:cs="Calibri"/>
+          <w:b/>
+        </w:rPr>
+        <w:t>JMeter</w:t>
+      </w:r>
+      <w:r>
+        <w:rPr>
+          <w:rFonts w:ascii="Calibri" w:eastAsia="Calibri" w:hAnsi="Calibri" w:cs="Calibri"/>
         </w:rPr>
         <w:t xml:space="preserve"> to increase load testing capacity</w:t>
       </w:r>
@@ -591,30 +519,26 @@
           <w:ilvl w:val="0"/>
           <w:numId w:val="4"/>
         </w:numPr>
-        <w:ind w:left="720" w:hanging="360"/>
-        <w:rPr>
-          <w:rFonts w:ascii="Calibri" w:cs="Calibri" w:eastAsia="Calibri" w:hAnsi="Calibri"/>
-        </w:rPr>
-      </w:pPr>
-      <w:r>
-        <w:rPr>
-          <w:rFonts w:ascii="Calibri" w:cs="Calibri" w:eastAsia="Calibri" w:hAnsi="Calibri"/>
-          <w:rtl w:val="0"/>
+        <w:rPr>
+          <w:rFonts w:ascii="Calibri" w:eastAsia="Calibri" w:hAnsi="Calibri" w:cs="Calibri"/>
+        </w:rPr>
+      </w:pPr>
+      <w:r>
+        <w:rPr>
+          <w:rFonts w:ascii="Calibri" w:eastAsia="Calibri" w:hAnsi="Calibri" w:cs="Calibri"/>
         </w:rPr>
         <w:t xml:space="preserve">Technical art development using </w:t>
       </w:r>
       <w:r>
         <w:rPr>
-          <w:rFonts w:ascii="Calibri" w:cs="Calibri" w:eastAsia="Calibri" w:hAnsi="Calibri"/>
-          <w:b w:val="1"/>
-          <w:rtl w:val="0"/>
-        </w:rPr>
-        <w:t xml:space="preserve">HLSL</w:t>
-      </w:r>
-      <w:r>
-        <w:rPr>
-          <w:rFonts w:ascii="Calibri" w:cs="Calibri" w:eastAsia="Calibri" w:hAnsi="Calibri"/>
-          <w:rtl w:val="0"/>
+          <w:rFonts w:ascii="Calibri" w:eastAsia="Calibri" w:hAnsi="Calibri" w:cs="Calibri"/>
+          <w:b/>
+        </w:rPr>
+        <w:t>HLSL</w:t>
+      </w:r>
+      <w:r>
+        <w:rPr>
+          <w:rFonts w:ascii="Calibri" w:eastAsia="Calibri" w:hAnsi="Calibri" w:cs="Calibri"/>
         </w:rPr>
         <w:t xml:space="preserve"> shaders</w:t>
       </w:r>
@@ -625,60 +549,52 @@
           <w:ilvl w:val="0"/>
           <w:numId w:val="4"/>
         </w:numPr>
-        <w:ind w:left="720" w:hanging="360"/>
-        <w:rPr>
-          <w:rFonts w:ascii="Calibri" w:cs="Calibri" w:eastAsia="Calibri" w:hAnsi="Calibri"/>
-        </w:rPr>
-      </w:pPr>
-      <w:r>
-        <w:rPr>
-          <w:rFonts w:ascii="Calibri" w:cs="Calibri" w:eastAsia="Calibri" w:hAnsi="Calibri"/>
-          <w:rtl w:val="0"/>
+        <w:rPr>
+          <w:rFonts w:ascii="Calibri" w:eastAsia="Calibri" w:hAnsi="Calibri" w:cs="Calibri"/>
+        </w:rPr>
+      </w:pPr>
+      <w:r>
+        <w:rPr>
+          <w:rFonts w:ascii="Calibri" w:eastAsia="Calibri" w:hAnsi="Calibri" w:cs="Calibri"/>
         </w:rPr>
         <w:t xml:space="preserve">Tools development using </w:t>
       </w:r>
       <w:r>
         <w:rPr>
-          <w:rFonts w:ascii="Calibri" w:cs="Calibri" w:eastAsia="Calibri" w:hAnsi="Calibri"/>
-          <w:b w:val="1"/>
-          <w:rtl w:val="0"/>
-        </w:rPr>
-        <w:t xml:space="preserve">Unity</w:t>
-      </w:r>
-      <w:r>
-        <w:rPr>
-          <w:rFonts w:ascii="Calibri" w:cs="Calibri" w:eastAsia="Calibri" w:hAnsi="Calibri"/>
-          <w:rtl w:val="0"/>
+          <w:rFonts w:ascii="Calibri" w:eastAsia="Calibri" w:hAnsi="Calibri" w:cs="Calibri"/>
+          <w:b/>
+        </w:rPr>
+        <w:t>Unity</w:t>
+      </w:r>
+      <w:r>
+        <w:rPr>
+          <w:rFonts w:ascii="Calibri" w:eastAsia="Calibri" w:hAnsi="Calibri" w:cs="Calibri"/>
         </w:rPr>
         <w:t xml:space="preserve"> (applications and editor scripting), </w:t>
       </w:r>
       <w:r>
         <w:rPr>
-          <w:rFonts w:ascii="Calibri" w:cs="Calibri" w:eastAsia="Calibri" w:hAnsi="Calibri"/>
-          <w:b w:val="1"/>
-          <w:rtl w:val="0"/>
-        </w:rPr>
-        <w:t xml:space="preserve">Node</w:t>
-      </w:r>
-      <w:r>
-        <w:rPr>
-          <w:rFonts w:ascii="Calibri" w:cs="Calibri" w:eastAsia="Calibri" w:hAnsi="Calibri"/>
-          <w:rtl w:val="0"/>
+          <w:rFonts w:ascii="Calibri" w:eastAsia="Calibri" w:hAnsi="Calibri" w:cs="Calibri"/>
+          <w:b/>
+        </w:rPr>
+        <w:t>Node</w:t>
+      </w:r>
+      <w:r>
+        <w:rPr>
+          <w:rFonts w:ascii="Calibri" w:eastAsia="Calibri" w:hAnsi="Calibri" w:cs="Calibri"/>
         </w:rPr>
         <w:t xml:space="preserve">, and </w:t>
       </w:r>
       <w:r>
         <w:rPr>
-          <w:rFonts w:ascii="Calibri" w:cs="Calibri" w:eastAsia="Calibri" w:hAnsi="Calibri"/>
-          <w:b w:val="1"/>
-          <w:rtl w:val="0"/>
-        </w:rPr>
-        <w:t xml:space="preserve">Bash</w:t>
-      </w:r>
-      <w:r>
-        <w:rPr>
-          <w:rFonts w:ascii="Calibri" w:cs="Calibri" w:eastAsia="Calibri" w:hAnsi="Calibri"/>
-          <w:rtl w:val="0"/>
+          <w:rFonts w:ascii="Calibri" w:eastAsia="Calibri" w:hAnsi="Calibri" w:cs="Calibri"/>
+          <w:b/>
+        </w:rPr>
+        <w:t>Bash</w:t>
+      </w:r>
+      <w:r>
+        <w:rPr>
+          <w:rFonts w:ascii="Calibri" w:eastAsia="Calibri" w:hAnsi="Calibri" w:cs="Calibri"/>
         </w:rPr>
         <w:t xml:space="preserve"> scripting</w:t>
       </w:r>
@@ -689,17 +605,15 @@
           <w:ilvl w:val="0"/>
           <w:numId w:val="4"/>
         </w:numPr>
-        <w:ind w:left="720" w:hanging="360"/>
-        <w:rPr>
-          <w:rFonts w:ascii="Calibri" w:cs="Calibri" w:eastAsia="Calibri" w:hAnsi="Calibri"/>
-        </w:rPr>
-      </w:pPr>
-      <w:r>
-        <w:rPr>
-          <w:rFonts w:ascii="Calibri" w:cs="Calibri" w:eastAsia="Calibri" w:hAnsi="Calibri"/>
-          <w:rtl w:val="0"/>
-        </w:rPr>
-        <w:t xml:space="preserve">Integration of analytics, CRM, and attribution 3rd parties</w:t>
+        <w:rPr>
+          <w:rFonts w:ascii="Calibri" w:eastAsia="Calibri" w:hAnsi="Calibri" w:cs="Calibri"/>
+        </w:rPr>
+      </w:pPr>
+      <w:r>
+        <w:rPr>
+          <w:rFonts w:ascii="Calibri" w:eastAsia="Calibri" w:hAnsi="Calibri" w:cs="Calibri"/>
+        </w:rPr>
+        <w:t>Integration of analytics, CRM, and attribution 3rd parties</w:t>
       </w:r>
     </w:p>
     <w:p>
@@ -708,17 +622,15 @@
           <w:ilvl w:val="0"/>
           <w:numId w:val="4"/>
         </w:numPr>
-        <w:ind w:left="720" w:hanging="360"/>
-        <w:rPr>
-          <w:rFonts w:ascii="Calibri" w:cs="Calibri" w:eastAsia="Calibri" w:hAnsi="Calibri"/>
-        </w:rPr>
-      </w:pPr>
-      <w:r>
-        <w:rPr>
-          <w:rFonts w:ascii="Calibri" w:cs="Calibri" w:eastAsia="Calibri" w:hAnsi="Calibri"/>
-          <w:rtl w:val="0"/>
-        </w:rPr>
-        <w:t xml:space="preserve">Architectural planning sessions for new systems</w:t>
+        <w:rPr>
+          <w:rFonts w:ascii="Calibri" w:eastAsia="Calibri" w:hAnsi="Calibri" w:cs="Calibri"/>
+        </w:rPr>
+      </w:pPr>
+      <w:r>
+        <w:rPr>
+          <w:rFonts w:ascii="Calibri" w:eastAsia="Calibri" w:hAnsi="Calibri" w:cs="Calibri"/>
+        </w:rPr>
+        <w:t>Architectural planning sessions for new systems</w:t>
       </w:r>
     </w:p>
     <w:p>
@@ -727,30 +639,26 @@
           <w:ilvl w:val="0"/>
           <w:numId w:val="4"/>
         </w:numPr>
-        <w:ind w:left="720" w:hanging="360"/>
-        <w:rPr>
-          <w:rFonts w:ascii="Calibri" w:cs="Calibri" w:eastAsia="Calibri" w:hAnsi="Calibri"/>
-        </w:rPr>
-      </w:pPr>
-      <w:r>
-        <w:rPr>
-          <w:rFonts w:ascii="Calibri" w:cs="Calibri" w:eastAsia="Calibri" w:hAnsi="Calibri"/>
-          <w:rtl w:val="0"/>
+        <w:rPr>
+          <w:rFonts w:ascii="Calibri" w:eastAsia="Calibri" w:hAnsi="Calibri" w:cs="Calibri"/>
+        </w:rPr>
+      </w:pPr>
+      <w:r>
+        <w:rPr>
+          <w:rFonts w:ascii="Calibri" w:eastAsia="Calibri" w:hAnsi="Calibri" w:cs="Calibri"/>
         </w:rPr>
         <w:t xml:space="preserve">Maintenance of </w:t>
       </w:r>
       <w:r>
         <w:rPr>
-          <w:rFonts w:ascii="Calibri" w:cs="Calibri" w:eastAsia="Calibri" w:hAnsi="Calibri"/>
-          <w:b w:val="1"/>
-          <w:rtl w:val="0"/>
-        </w:rPr>
-        <w:t xml:space="preserve">Firebase</w:t>
-      </w:r>
-      <w:r>
-        <w:rPr>
-          <w:rFonts w:ascii="Calibri" w:cs="Calibri" w:eastAsia="Calibri" w:hAnsi="Calibri"/>
-          <w:rtl w:val="0"/>
+          <w:rFonts w:ascii="Calibri" w:eastAsia="Calibri" w:hAnsi="Calibri" w:cs="Calibri"/>
+          <w:b/>
+        </w:rPr>
+        <w:t>Firebase</w:t>
+      </w:r>
+      <w:r>
+        <w:rPr>
+          <w:rFonts w:ascii="Calibri" w:eastAsia="Calibri" w:hAnsi="Calibri" w:cs="Calibri"/>
         </w:rPr>
         <w:t xml:space="preserve"> configuration relating to hosting and dynamic links</w:t>
       </w:r>
@@ -761,36 +669,67 @@
           <w:ilvl w:val="0"/>
           <w:numId w:val="4"/>
         </w:numPr>
-        <w:ind w:left="720" w:hanging="360"/>
-        <w:rPr>
-          <w:rFonts w:ascii="Calibri" w:cs="Calibri" w:eastAsia="Calibri" w:hAnsi="Calibri"/>
-        </w:rPr>
-      </w:pPr>
-      <w:r>
-        <w:rPr>
-          <w:rFonts w:ascii="Calibri" w:cs="Calibri" w:eastAsia="Calibri" w:hAnsi="Calibri"/>
-          <w:rtl w:val="0"/>
-        </w:rPr>
-        <w:t xml:space="preserve">Organisation of an internal game jam and other social events</w:t>
+        <w:rPr>
+          <w:rFonts w:ascii="Calibri" w:eastAsia="Calibri" w:hAnsi="Calibri" w:cs="Calibri"/>
+        </w:rPr>
+      </w:pPr>
+      <w:r>
+        <w:rPr>
+          <w:rFonts w:ascii="Calibri" w:eastAsia="Calibri" w:hAnsi="Calibri" w:cs="Calibri"/>
+        </w:rPr>
+        <w:t>Organisation of an internal game jam and other social events</w:t>
       </w:r>
     </w:p>
     <w:p>
       <w:pPr>
         <w:pStyle w:val="Heading3"/>
         <w:rPr>
-          <w:rFonts w:ascii="Calibri" w:cs="Calibri" w:eastAsia="Calibri" w:hAnsi="Calibri"/>
-          <w:color w:val="38761d"/>
-        </w:rPr>
-      </w:pPr>
-      <w:bookmarkStart w:colFirst="0" w:colLast="0" w:name="_7sdetyqzrqse" w:id="4"/>
+          <w:rFonts w:ascii="Calibri" w:eastAsia="Calibri" w:hAnsi="Calibri" w:cs="Calibri"/>
+        </w:rPr>
+      </w:pPr>
+      <w:bookmarkStart w:id="4" w:name="_7sdetyqzrqse" w:colFirst="0" w:colLast="0"/>
       <w:bookmarkEnd w:id="4"/>
       <w:r>
         <w:rPr>
-          <w:rFonts w:ascii="Calibri" w:cs="Calibri" w:eastAsia="Calibri" w:hAnsi="Calibri"/>
-          <w:color w:val="38761d"/>
-          <w:rtl w:val="0"/>
-        </w:rPr>
-        <w:t xml:space="preserve">Fortress GB, London | Full Stack Developer | 2019 - 2021</w:t>
+          <w:rFonts w:ascii="Calibri" w:eastAsia="Calibri" w:hAnsi="Calibri" w:cs="Calibri"/>
+        </w:rPr>
+        <w:t xml:space="preserve">Fortress GB, London | Full Stack Developer | </w:t>
+      </w:r>
+      <w:r>
+        <w:rPr>
+          <w:rFonts w:ascii="Calibri" w:eastAsia="Calibri" w:hAnsi="Calibri" w:cs="Calibri"/>
+        </w:rPr>
+        <w:t>08.</w:t>
+      </w:r>
+      <w:r>
+        <w:rPr>
+          <w:rFonts w:ascii="Calibri" w:eastAsia="Calibri" w:hAnsi="Calibri" w:cs="Calibri"/>
+        </w:rPr>
+        <w:t xml:space="preserve">2019 </w:t>
+      </w:r>
+      <w:r>
+        <w:rPr>
+          <w:rFonts w:ascii="Calibri" w:eastAsia="Calibri" w:hAnsi="Calibri" w:cs="Calibri"/>
+        </w:rPr>
+        <w:t>–</w:t>
+      </w:r>
+      <w:r>
+        <w:rPr>
+          <w:rFonts w:ascii="Calibri" w:eastAsia="Calibri" w:hAnsi="Calibri" w:cs="Calibri"/>
+        </w:rPr>
+        <w:t xml:space="preserve"> </w:t>
+      </w:r>
+      <w:r>
+        <w:rPr>
+          <w:rFonts w:ascii="Calibri" w:eastAsia="Calibri" w:hAnsi="Calibri" w:cs="Calibri"/>
+        </w:rPr>
+        <w:t>10.</w:t>
+      </w:r>
+      <w:r>
+        <w:rPr>
+          <w:rFonts w:ascii="Calibri" w:eastAsia="Calibri" w:hAnsi="Calibri" w:cs="Calibri"/>
+        </w:rPr>
+        <w:t>2021</w:t>
       </w:r>
     </w:p>
     <w:p>
@@ -799,45 +738,39 @@
           <w:ilvl w:val="0"/>
           <w:numId w:val="2"/>
         </w:numPr>
-        <w:ind w:left="720" w:hanging="360"/>
-        <w:rPr>
-          <w:rFonts w:ascii="Calibri" w:cs="Calibri" w:eastAsia="Calibri" w:hAnsi="Calibri"/>
-        </w:rPr>
-      </w:pPr>
-      <w:r>
-        <w:rPr>
-          <w:rFonts w:ascii="Calibri" w:cs="Calibri" w:eastAsia="Calibri" w:hAnsi="Calibri"/>
-          <w:rtl w:val="0"/>
+        <w:rPr>
+          <w:rFonts w:ascii="Calibri" w:eastAsia="Calibri" w:hAnsi="Calibri" w:cs="Calibri"/>
+        </w:rPr>
+      </w:pPr>
+      <w:r>
+        <w:rPr>
+          <w:rFonts w:ascii="Calibri" w:eastAsia="Calibri" w:hAnsi="Calibri" w:cs="Calibri"/>
         </w:rPr>
         <w:t xml:space="preserve">Ownership of several applications consisting </w:t>
       </w:r>
       <w:r>
         <w:rPr>
-          <w:rFonts w:ascii="Calibri" w:cs="Calibri" w:eastAsia="Calibri" w:hAnsi="Calibri"/>
-          <w:b w:val="1"/>
-          <w:rtl w:val="0"/>
-        </w:rPr>
-        <w:t xml:space="preserve">C# .NET Core</w:t>
-      </w:r>
-      <w:r>
-        <w:rPr>
-          <w:rFonts w:ascii="Calibri" w:cs="Calibri" w:eastAsia="Calibri" w:hAnsi="Calibri"/>
-          <w:rtl w:val="0"/>
+          <w:rFonts w:ascii="Calibri" w:eastAsia="Calibri" w:hAnsi="Calibri" w:cs="Calibri"/>
+          <w:b/>
+        </w:rPr>
+        <w:t>C# .NET Core</w:t>
+      </w:r>
+      <w:r>
+        <w:rPr>
+          <w:rFonts w:ascii="Calibri" w:eastAsia="Calibri" w:hAnsi="Calibri" w:cs="Calibri"/>
         </w:rPr>
         <w:t xml:space="preserve"> APIs with </w:t>
       </w:r>
       <w:r>
         <w:rPr>
-          <w:rFonts w:ascii="Calibri" w:cs="Calibri" w:eastAsia="Calibri" w:hAnsi="Calibri"/>
-          <w:b w:val="1"/>
-          <w:rtl w:val="0"/>
-        </w:rPr>
-        <w:t xml:space="preserve">Angular</w:t>
-      </w:r>
-      <w:r>
-        <w:rPr>
-          <w:rFonts w:ascii="Calibri" w:cs="Calibri" w:eastAsia="Calibri" w:hAnsi="Calibri"/>
-          <w:rtl w:val="0"/>
+          <w:rFonts w:ascii="Calibri" w:eastAsia="Calibri" w:hAnsi="Calibri" w:cs="Calibri"/>
+          <w:b/>
+        </w:rPr>
+        <w:t>Angular</w:t>
+      </w:r>
+      <w:r>
+        <w:rPr>
+          <w:rFonts w:ascii="Calibri" w:eastAsia="Calibri" w:hAnsi="Calibri" w:cs="Calibri"/>
         </w:rPr>
         <w:t xml:space="preserve"> front-ends</w:t>
       </w:r>
@@ -848,40 +781,44 @@
           <w:ilvl w:val="0"/>
           <w:numId w:val="2"/>
         </w:numPr>
-        <w:ind w:left="720" w:hanging="360"/>
-        <w:rPr>
-          <w:rFonts w:ascii="Calibri" w:cs="Calibri" w:eastAsia="Calibri" w:hAnsi="Calibri"/>
-        </w:rPr>
-      </w:pPr>
-      <w:r>
-        <w:rPr>
-          <w:rFonts w:ascii="Calibri" w:cs="Calibri" w:eastAsia="Calibri" w:hAnsi="Calibri"/>
-          <w:rtl w:val="0"/>
+        <w:rPr>
+          <w:rFonts w:ascii="Calibri" w:eastAsia="Calibri" w:hAnsi="Calibri" w:cs="Calibri"/>
+        </w:rPr>
+      </w:pPr>
+      <w:r>
+        <w:rPr>
+          <w:rFonts w:ascii="Calibri" w:eastAsia="Calibri" w:hAnsi="Calibri" w:cs="Calibri"/>
         </w:rPr>
         <w:t xml:space="preserve">Ownership of several </w:t>
       </w:r>
       <w:r>
         <w:rPr>
-          <w:rFonts w:ascii="Calibri" w:cs="Calibri" w:eastAsia="Calibri" w:hAnsi="Calibri"/>
-          <w:b w:val="1"/>
-          <w:rtl w:val="0"/>
-        </w:rPr>
-        <w:t xml:space="preserve">NuGet</w:t>
-      </w:r>
-      <w:r>
-        <w:rPr>
-          <w:rFonts w:ascii="Calibri" w:cs="Calibri" w:eastAsia="Calibri" w:hAnsi="Calibri"/>
-          <w:rtl w:val="0"/>
+          <w:rFonts w:ascii="Calibri" w:eastAsia="Calibri" w:hAnsi="Calibri" w:cs="Calibri"/>
+          <w:b/>
+        </w:rPr>
+        <w:t>NuGet</w:t>
+      </w:r>
+      <w:r>
+        <w:rPr>
+          <w:rFonts w:ascii="Calibri" w:eastAsia="Calibri" w:hAnsi="Calibri" w:cs="Calibri"/>
         </w:rPr>
         <w:t xml:space="preserve"> and </w:t>
       </w:r>
-      <w:r>
-        <w:rPr>
-          <w:rFonts w:ascii="Calibri" w:cs="Calibri" w:eastAsia="Calibri" w:hAnsi="Calibri"/>
-          <w:b w:val="1"/>
-          <w:rtl w:val="0"/>
-        </w:rPr>
-        <w:t xml:space="preserve">npm packages</w:t>
+      <w:proofErr w:type="spellStart"/>
+      <w:r>
+        <w:rPr>
+          <w:rFonts w:ascii="Calibri" w:eastAsia="Calibri" w:hAnsi="Calibri" w:cs="Calibri"/>
+          <w:b/>
+        </w:rPr>
+        <w:t>npm</w:t>
+      </w:r>
+      <w:proofErr w:type="spellEnd"/>
+      <w:r>
+        <w:rPr>
+          <w:rFonts w:ascii="Calibri" w:eastAsia="Calibri" w:hAnsi="Calibri" w:cs="Calibri"/>
+          <w:b/>
+        </w:rPr>
+        <w:t xml:space="preserve"> packages</w:t>
       </w:r>
     </w:p>
     <w:p>
@@ -890,60 +827,54 @@
           <w:ilvl w:val="0"/>
           <w:numId w:val="2"/>
         </w:numPr>
-        <w:ind w:left="720" w:hanging="360"/>
-        <w:rPr>
-          <w:rFonts w:ascii="Calibri" w:cs="Calibri" w:eastAsia="Calibri" w:hAnsi="Calibri"/>
-        </w:rPr>
-      </w:pPr>
-      <w:r>
-        <w:rPr>
-          <w:rFonts w:ascii="Calibri" w:cs="Calibri" w:eastAsia="Calibri" w:hAnsi="Calibri"/>
-          <w:rtl w:val="0"/>
+        <w:rPr>
+          <w:rFonts w:ascii="Calibri" w:eastAsia="Calibri" w:hAnsi="Calibri" w:cs="Calibri"/>
+        </w:rPr>
+      </w:pPr>
+      <w:r>
+        <w:rPr>
+          <w:rFonts w:ascii="Calibri" w:eastAsia="Calibri" w:hAnsi="Calibri" w:cs="Calibri"/>
         </w:rPr>
         <w:t xml:space="preserve">Ownership of a printing service, including </w:t>
       </w:r>
-      <w:r>
-        <w:rPr>
-          <w:rFonts w:ascii="Calibri" w:cs="Calibri" w:eastAsia="Calibri" w:hAnsi="Calibri"/>
-          <w:b w:val="1"/>
-          <w:rtl w:val="0"/>
-        </w:rPr>
-        <w:t xml:space="preserve">SignalR</w:t>
-      </w:r>
-      <w:r>
-        <w:rPr>
-          <w:rFonts w:ascii="Calibri" w:cs="Calibri" w:eastAsia="Calibri" w:hAnsi="Calibri"/>
-          <w:rtl w:val="0"/>
+      <w:proofErr w:type="spellStart"/>
+      <w:r>
+        <w:rPr>
+          <w:rFonts w:ascii="Calibri" w:eastAsia="Calibri" w:hAnsi="Calibri" w:cs="Calibri"/>
+          <w:b/>
+        </w:rPr>
+        <w:t>SignalR</w:t>
+      </w:r>
+      <w:proofErr w:type="spellEnd"/>
+      <w:r>
+        <w:rPr>
+          <w:rFonts w:ascii="Calibri" w:eastAsia="Calibri" w:hAnsi="Calibri" w:cs="Calibri"/>
         </w:rPr>
         <w:t xml:space="preserve"> messaging, a </w:t>
       </w:r>
       <w:r>
         <w:rPr>
-          <w:rFonts w:ascii="Calibri" w:cs="Calibri" w:eastAsia="Calibri" w:hAnsi="Calibri"/>
-          <w:b w:val="1"/>
-          <w:rtl w:val="0"/>
-        </w:rPr>
-        <w:t xml:space="preserve">WPF</w:t>
-      </w:r>
-      <w:r>
-        <w:rPr>
-          <w:rFonts w:ascii="Calibri" w:cs="Calibri" w:eastAsia="Calibri" w:hAnsi="Calibri"/>
-          <w:rtl w:val="0"/>
+          <w:rFonts w:ascii="Calibri" w:eastAsia="Calibri" w:hAnsi="Calibri" w:cs="Calibri"/>
+          <w:b/>
+        </w:rPr>
+        <w:t>WPF</w:t>
+      </w:r>
+      <w:r>
+        <w:rPr>
+          <w:rFonts w:ascii="Calibri" w:eastAsia="Calibri" w:hAnsi="Calibri" w:cs="Calibri"/>
         </w:rPr>
         <w:t xml:space="preserve"> GUI and </w:t>
       </w:r>
       <w:r>
         <w:rPr>
-          <w:rFonts w:ascii="Calibri" w:cs="Calibri" w:eastAsia="Calibri" w:hAnsi="Calibri"/>
-          <w:b w:val="1"/>
-          <w:rtl w:val="0"/>
-        </w:rPr>
-        <w:t xml:space="preserve">Entity Framework Core</w:t>
-      </w:r>
-      <w:r>
-        <w:rPr>
-          <w:rFonts w:ascii="Calibri" w:cs="Calibri" w:eastAsia="Calibri" w:hAnsi="Calibri"/>
-          <w:rtl w:val="0"/>
+          <w:rFonts w:ascii="Calibri" w:eastAsia="Calibri" w:hAnsi="Calibri" w:cs="Calibri"/>
+          <w:b/>
+        </w:rPr>
+        <w:t>Entity Framework Core</w:t>
+      </w:r>
+      <w:r>
+        <w:rPr>
+          <w:rFonts w:ascii="Calibri" w:eastAsia="Calibri" w:hAnsi="Calibri" w:cs="Calibri"/>
         </w:rPr>
         <w:t xml:space="preserve"> data layer</w:t>
       </w:r>
@@ -954,17 +885,15 @@
           <w:ilvl w:val="0"/>
           <w:numId w:val="2"/>
         </w:numPr>
-        <w:ind w:left="720" w:hanging="360"/>
-        <w:rPr>
-          <w:rFonts w:ascii="Calibri" w:cs="Calibri" w:eastAsia="Calibri" w:hAnsi="Calibri"/>
-        </w:rPr>
-      </w:pPr>
-      <w:r>
-        <w:rPr>
-          <w:rFonts w:ascii="Calibri" w:cs="Calibri" w:eastAsia="Calibri" w:hAnsi="Calibri"/>
-          <w:rtl w:val="0"/>
-        </w:rPr>
-        <w:t xml:space="preserve">Management of projects and delegation of work, including code reviews and peer programming</w:t>
+        <w:rPr>
+          <w:rFonts w:ascii="Calibri" w:eastAsia="Calibri" w:hAnsi="Calibri" w:cs="Calibri"/>
+        </w:rPr>
+      </w:pPr>
+      <w:r>
+        <w:rPr>
+          <w:rFonts w:ascii="Calibri" w:eastAsia="Calibri" w:hAnsi="Calibri" w:cs="Calibri"/>
+        </w:rPr>
+        <w:t>Management of projects and delegation of work, including code reviews and peer programming</w:t>
       </w:r>
     </w:p>
     <w:p>
@@ -973,17 +902,15 @@
           <w:ilvl w:val="0"/>
           <w:numId w:val="2"/>
         </w:numPr>
-        <w:ind w:left="720" w:hanging="360"/>
-        <w:rPr>
-          <w:rFonts w:ascii="Calibri" w:cs="Calibri" w:eastAsia="Calibri" w:hAnsi="Calibri"/>
-        </w:rPr>
-      </w:pPr>
-      <w:r>
-        <w:rPr>
-          <w:rFonts w:ascii="Calibri" w:cs="Calibri" w:eastAsia="Calibri" w:hAnsi="Calibri"/>
-          <w:rtl w:val="0"/>
-        </w:rPr>
-        <w:t xml:space="preserve">Involved in hiring processes - interviewing, setting and marking technical assignments</w:t>
+        <w:rPr>
+          <w:rFonts w:ascii="Calibri" w:eastAsia="Calibri" w:hAnsi="Calibri" w:cs="Calibri"/>
+        </w:rPr>
+      </w:pPr>
+      <w:r>
+        <w:rPr>
+          <w:rFonts w:ascii="Calibri" w:eastAsia="Calibri" w:hAnsi="Calibri" w:cs="Calibri"/>
+        </w:rPr>
+        <w:t>Involved in hiring processes - interviewing, setting and marking technical assignments</w:t>
       </w:r>
     </w:p>
     <w:p>
@@ -992,25 +919,22 @@
           <w:ilvl w:val="0"/>
           <w:numId w:val="2"/>
         </w:numPr>
-        <w:ind w:left="720" w:hanging="360"/>
-        <w:rPr>
-          <w:rFonts w:ascii="Calibri" w:cs="Calibri" w:eastAsia="Calibri" w:hAnsi="Calibri"/>
-        </w:rPr>
-      </w:pPr>
-      <w:r>
-        <w:rPr>
-          <w:rFonts w:ascii="Calibri" w:cs="Calibri" w:eastAsia="Calibri" w:hAnsi="Calibri"/>
-          <w:rtl w:val="0"/>
+        <w:rPr>
+          <w:rFonts w:ascii="Calibri" w:eastAsia="Calibri" w:hAnsi="Calibri" w:cs="Calibri"/>
+        </w:rPr>
+      </w:pPr>
+      <w:r>
+        <w:rPr>
+          <w:rFonts w:ascii="Calibri" w:eastAsia="Calibri" w:hAnsi="Calibri" w:cs="Calibri"/>
         </w:rPr>
         <w:t xml:space="preserve">Creation and maintenance of </w:t>
       </w:r>
       <w:r>
         <w:rPr>
-          <w:rFonts w:ascii="Calibri" w:cs="Calibri" w:eastAsia="Calibri" w:hAnsi="Calibri"/>
-          <w:b w:val="1"/>
-          <w:rtl w:val="0"/>
-        </w:rPr>
-        <w:t xml:space="preserve">Azure pipelines</w:t>
+          <w:rFonts w:ascii="Calibri" w:eastAsia="Calibri" w:hAnsi="Calibri" w:cs="Calibri"/>
+          <w:b/>
+        </w:rPr>
+        <w:t>Azure pipelines</w:t>
       </w:r>
     </w:p>
     <w:p>
@@ -1019,49 +943,80 @@
           <w:ilvl w:val="0"/>
           <w:numId w:val="2"/>
         </w:numPr>
-        <w:ind w:left="720" w:hanging="360"/>
-        <w:rPr>
-          <w:rFonts w:ascii="Calibri" w:cs="Calibri" w:eastAsia="Calibri" w:hAnsi="Calibri"/>
-        </w:rPr>
-      </w:pPr>
-      <w:r>
-        <w:rPr>
-          <w:rFonts w:ascii="Calibri" w:cs="Calibri" w:eastAsia="Calibri" w:hAnsi="Calibri"/>
-          <w:rtl w:val="0"/>
+        <w:rPr>
+          <w:rFonts w:ascii="Calibri" w:eastAsia="Calibri" w:hAnsi="Calibri" w:cs="Calibri"/>
+        </w:rPr>
+      </w:pPr>
+      <w:r>
+        <w:rPr>
+          <w:rFonts w:ascii="Calibri" w:eastAsia="Calibri" w:hAnsi="Calibri" w:cs="Calibri"/>
         </w:rPr>
         <w:t xml:space="preserve">Maintenance of an </w:t>
       </w:r>
       <w:r>
         <w:rPr>
-          <w:rFonts w:ascii="Calibri" w:cs="Calibri" w:eastAsia="Calibri" w:hAnsi="Calibri"/>
-          <w:b w:val="1"/>
-          <w:rtl w:val="0"/>
+          <w:rFonts w:ascii="Calibri" w:eastAsia="Calibri" w:hAnsi="Calibri" w:cs="Calibri"/>
+          <w:b/>
         </w:rPr>
         <w:t xml:space="preserve">MSSQL </w:t>
       </w:r>
       <w:r>
         <w:rPr>
-          <w:rFonts w:ascii="Calibri" w:cs="Calibri" w:eastAsia="Calibri" w:hAnsi="Calibri"/>
-          <w:rtl w:val="0"/>
-        </w:rPr>
-        <w:t xml:space="preserve">database</w:t>
+          <w:rFonts w:ascii="Calibri" w:eastAsia="Calibri" w:hAnsi="Calibri" w:cs="Calibri"/>
+        </w:rPr>
+        <w:t>database</w:t>
       </w:r>
     </w:p>
     <w:p>
       <w:pPr>
         <w:pStyle w:val="Heading3"/>
         <w:rPr>
-          <w:rFonts w:ascii="Calibri" w:cs="Calibri" w:eastAsia="Calibri" w:hAnsi="Calibri"/>
-        </w:rPr>
-      </w:pPr>
-      <w:bookmarkStart w:colFirst="0" w:colLast="0" w:name="_o09bwat8zps9" w:id="5"/>
+          <w:rFonts w:ascii="Calibri" w:eastAsia="Calibri" w:hAnsi="Calibri" w:cs="Calibri"/>
+        </w:rPr>
+      </w:pPr>
+      <w:bookmarkStart w:id="5" w:name="_o09bwat8zps9" w:colFirst="0" w:colLast="0"/>
       <w:bookmarkEnd w:id="5"/>
       <w:r>
         <w:rPr>
-          <w:rFonts w:ascii="Calibri" w:cs="Calibri" w:eastAsia="Calibri" w:hAnsi="Calibri"/>
-          <w:rtl w:val="0"/>
-        </w:rPr>
-        <w:t xml:space="preserve">Crest Software Ltd., Christchurch | Software Developer | 2017 - 2019</w:t>
+          <w:rFonts w:ascii="Calibri" w:eastAsia="Calibri" w:hAnsi="Calibri" w:cs="Calibri"/>
+        </w:rPr>
+        <w:t xml:space="preserve">Crest Software Ltd., Christchurch | Software Developer | </w:t>
+      </w:r>
+      <w:r>
+        <w:rPr>
+          <w:rFonts w:ascii="Calibri" w:eastAsia="Calibri" w:hAnsi="Calibri" w:cs="Calibri"/>
+        </w:rPr>
+        <w:t>09.</w:t>
+      </w:r>
+      <w:r>
+        <w:rPr>
+          <w:rFonts w:ascii="Calibri" w:eastAsia="Calibri" w:hAnsi="Calibri" w:cs="Calibri"/>
+        </w:rPr>
+        <w:t xml:space="preserve">2017 </w:t>
+      </w:r>
+      <w:r>
+        <w:rPr>
+          <w:rFonts w:ascii="Calibri" w:eastAsia="Calibri" w:hAnsi="Calibri" w:cs="Calibri"/>
+        </w:rPr>
+        <w:t>–</w:t>
+      </w:r>
+      <w:r>
+        <w:rPr>
+          <w:rFonts w:ascii="Calibri" w:eastAsia="Calibri" w:hAnsi="Calibri" w:cs="Calibri"/>
+        </w:rPr>
+        <w:t xml:space="preserve"> </w:t>
+      </w:r>
+      <w:r>
+        <w:rPr>
+          <w:rFonts w:ascii="Calibri" w:eastAsia="Calibri" w:hAnsi="Calibri" w:cs="Calibri"/>
+        </w:rPr>
+        <w:t>07.</w:t>
+      </w:r>
+      <w:r>
+        <w:rPr>
+          <w:rFonts w:ascii="Calibri" w:eastAsia="Calibri" w:hAnsi="Calibri" w:cs="Calibri"/>
+        </w:rPr>
+        <w:t>2019</w:t>
       </w:r>
     </w:p>
     <w:p>
@@ -1070,30 +1025,26 @@
           <w:ilvl w:val="0"/>
           <w:numId w:val="3"/>
         </w:numPr>
-        <w:ind w:left="720" w:hanging="360"/>
-        <w:rPr>
-          <w:rFonts w:ascii="Calibri" w:cs="Calibri" w:eastAsia="Calibri" w:hAnsi="Calibri"/>
-        </w:rPr>
-      </w:pPr>
-      <w:r>
-        <w:rPr>
-          <w:rFonts w:ascii="Calibri" w:cs="Calibri" w:eastAsia="Calibri" w:hAnsi="Calibri"/>
-          <w:rtl w:val="0"/>
+        <w:rPr>
+          <w:rFonts w:ascii="Calibri" w:eastAsia="Calibri" w:hAnsi="Calibri" w:cs="Calibri"/>
+        </w:rPr>
+      </w:pPr>
+      <w:r>
+        <w:rPr>
+          <w:rFonts w:ascii="Calibri" w:eastAsia="Calibri" w:hAnsi="Calibri" w:cs="Calibri"/>
         </w:rPr>
         <w:t xml:space="preserve">Development of an </w:t>
       </w:r>
       <w:r>
         <w:rPr>
-          <w:rFonts w:ascii="Calibri" w:cs="Calibri" w:eastAsia="Calibri" w:hAnsi="Calibri"/>
-          <w:b w:val="1"/>
-          <w:rtl w:val="0"/>
-        </w:rPr>
-        <w:t xml:space="preserve">ASP.NET</w:t>
-      </w:r>
-      <w:r>
-        <w:rPr>
-          <w:rFonts w:ascii="Calibri" w:cs="Calibri" w:eastAsia="Calibri" w:hAnsi="Calibri"/>
-          <w:rtl w:val="0"/>
+          <w:rFonts w:ascii="Calibri" w:eastAsia="Calibri" w:hAnsi="Calibri" w:cs="Calibri"/>
+          <w:b/>
+        </w:rPr>
+        <w:t>ASP.NET</w:t>
+      </w:r>
+      <w:r>
+        <w:rPr>
+          <w:rFonts w:ascii="Calibri" w:eastAsia="Calibri" w:hAnsi="Calibri" w:cs="Calibri"/>
         </w:rPr>
         <w:t xml:space="preserve"> web application</w:t>
       </w:r>
@@ -1104,30 +1055,26 @@
           <w:ilvl w:val="0"/>
           <w:numId w:val="3"/>
         </w:numPr>
-        <w:ind w:left="720" w:hanging="360"/>
-        <w:rPr>
-          <w:rFonts w:ascii="Calibri" w:cs="Calibri" w:eastAsia="Calibri" w:hAnsi="Calibri"/>
-        </w:rPr>
-      </w:pPr>
-      <w:r>
-        <w:rPr>
-          <w:rFonts w:ascii="Calibri" w:cs="Calibri" w:eastAsia="Calibri" w:hAnsi="Calibri"/>
-          <w:rtl w:val="0"/>
+        <w:rPr>
+          <w:rFonts w:ascii="Calibri" w:eastAsia="Calibri" w:hAnsi="Calibri" w:cs="Calibri"/>
+        </w:rPr>
+      </w:pPr>
+      <w:r>
+        <w:rPr>
+          <w:rFonts w:ascii="Calibri" w:eastAsia="Calibri" w:hAnsi="Calibri" w:cs="Calibri"/>
         </w:rPr>
         <w:t xml:space="preserve">Maintenance of an </w:t>
       </w:r>
       <w:r>
         <w:rPr>
-          <w:rFonts w:ascii="Calibri" w:cs="Calibri" w:eastAsia="Calibri" w:hAnsi="Calibri"/>
-          <w:b w:val="1"/>
-          <w:rtl w:val="0"/>
-        </w:rPr>
-        <w:t xml:space="preserve">MSSQL</w:t>
-      </w:r>
-      <w:r>
-        <w:rPr>
-          <w:rFonts w:ascii="Calibri" w:cs="Calibri" w:eastAsia="Calibri" w:hAnsi="Calibri"/>
-          <w:rtl w:val="0"/>
+          <w:rFonts w:ascii="Calibri" w:eastAsia="Calibri" w:hAnsi="Calibri" w:cs="Calibri"/>
+          <w:b/>
+        </w:rPr>
+        <w:t>MSSQL</w:t>
+      </w:r>
+      <w:r>
+        <w:rPr>
+          <w:rFonts w:ascii="Calibri" w:eastAsia="Calibri" w:hAnsi="Calibri" w:cs="Calibri"/>
         </w:rPr>
         <w:t xml:space="preserve"> database</w:t>
       </w:r>
@@ -1138,25 +1085,34 @@
           <w:ilvl w:val="0"/>
           <w:numId w:val="3"/>
         </w:numPr>
-        <w:ind w:left="720" w:hanging="360"/>
-        <w:rPr>
-          <w:rFonts w:ascii="Calibri" w:cs="Calibri" w:eastAsia="Calibri" w:hAnsi="Calibri"/>
-        </w:rPr>
-      </w:pPr>
-      <w:r>
-        <w:rPr>
-          <w:rFonts w:ascii="Calibri" w:cs="Calibri" w:eastAsia="Calibri" w:hAnsi="Calibri"/>
-          <w:rtl w:val="0"/>
-        </w:rPr>
-        <w:t xml:space="preserve">Ownership of a automated testing suite built using </w:t>
-      </w:r>
-      <w:r>
-        <w:rPr>
-          <w:rFonts w:ascii="Calibri" w:cs="Calibri" w:eastAsia="Calibri" w:hAnsi="Calibri"/>
-          <w:b w:val="1"/>
-          <w:rtl w:val="0"/>
-        </w:rPr>
-        <w:t xml:space="preserve">Selenium</w:t>
+        <w:rPr>
+          <w:rFonts w:ascii="Calibri" w:eastAsia="Calibri" w:hAnsi="Calibri" w:cs="Calibri"/>
+        </w:rPr>
+      </w:pPr>
+      <w:r>
+        <w:rPr>
+          <w:rFonts w:ascii="Calibri" w:eastAsia="Calibri" w:hAnsi="Calibri" w:cs="Calibri"/>
+        </w:rPr>
+        <w:t>Ownership of a</w:t>
+      </w:r>
+      <w:r>
+        <w:rPr>
+          <w:rFonts w:ascii="Calibri" w:eastAsia="Calibri" w:hAnsi="Calibri" w:cs="Calibri"/>
+        </w:rPr>
+        <w:t>n</w:t>
+      </w:r>
+      <w:r>
+        <w:rPr>
+          <w:rFonts w:ascii="Calibri" w:eastAsia="Calibri" w:hAnsi="Calibri" w:cs="Calibri"/>
+        </w:rPr>
+        <w:t xml:space="preserve"> automated testing suite built using </w:t>
+      </w:r>
+      <w:r>
+        <w:rPr>
+          <w:rFonts w:ascii="Calibri" w:eastAsia="Calibri" w:hAnsi="Calibri" w:cs="Calibri"/>
+          <w:b/>
+        </w:rPr>
+        <w:t>Selenium</w:t>
       </w:r>
     </w:p>
     <w:p>
@@ -1165,30 +1121,40 @@
           <w:ilvl w:val="0"/>
           <w:numId w:val="3"/>
         </w:numPr>
-        <w:ind w:left="720" w:hanging="360"/>
-        <w:rPr>
-          <w:rFonts w:ascii="Calibri" w:cs="Calibri" w:eastAsia="Calibri" w:hAnsi="Calibri"/>
-        </w:rPr>
-      </w:pPr>
-      <w:r>
-        <w:rPr>
-          <w:rFonts w:ascii="Calibri" w:cs="Calibri" w:eastAsia="Calibri" w:hAnsi="Calibri"/>
-          <w:rtl w:val="0"/>
-        </w:rPr>
-        <w:t xml:space="preserve">Major rebuild of a C++ </w:t>
-      </w:r>
-      <w:r>
-        <w:rPr>
-          <w:rFonts w:ascii="Calibri" w:cs="Calibri" w:eastAsia="Calibri" w:hAnsi="Calibri"/>
-          <w:b w:val="1"/>
-          <w:rtl w:val="0"/>
-        </w:rPr>
-        <w:t xml:space="preserve">Excel Add-In</w:t>
-      </w:r>
-      <w:r>
-        <w:rPr>
-          <w:rFonts w:ascii="Calibri" w:cs="Calibri" w:eastAsia="Calibri" w:hAnsi="Calibri"/>
-          <w:rtl w:val="0"/>
+        <w:rPr>
+          <w:rFonts w:ascii="Calibri" w:eastAsia="Calibri" w:hAnsi="Calibri" w:cs="Calibri"/>
+        </w:rPr>
+      </w:pPr>
+      <w:r>
+        <w:rPr>
+          <w:rFonts w:ascii="Calibri" w:eastAsia="Calibri" w:hAnsi="Calibri" w:cs="Calibri"/>
+        </w:rPr>
+        <w:t xml:space="preserve">Major </w:t>
+      </w:r>
+      <w:proofErr w:type="gramStart"/>
+      <w:r>
+        <w:rPr>
+          <w:rFonts w:ascii="Calibri" w:eastAsia="Calibri" w:hAnsi="Calibri" w:cs="Calibri"/>
+        </w:rPr>
+        <w:t>rebuild</w:t>
+      </w:r>
+      <w:proofErr w:type="gramEnd"/>
+      <w:r>
+        <w:rPr>
+          <w:rFonts w:ascii="Calibri" w:eastAsia="Calibri" w:hAnsi="Calibri" w:cs="Calibri"/>
+        </w:rPr>
+        <w:t xml:space="preserve"> of a C++ </w:t>
+      </w:r>
+      <w:r>
+        <w:rPr>
+          <w:rFonts w:ascii="Calibri" w:eastAsia="Calibri" w:hAnsi="Calibri" w:cs="Calibri"/>
+          <w:b/>
+        </w:rPr>
+        <w:t>Excel Add-In</w:t>
+      </w:r>
+      <w:r>
+        <w:rPr>
+          <w:rFonts w:ascii="Calibri" w:eastAsia="Calibri" w:hAnsi="Calibri" w:cs="Calibri"/>
         </w:rPr>
         <w:t xml:space="preserve"> into C#</w:t>
       </w:r>
@@ -1199,30 +1165,26 @@
           <w:ilvl w:val="0"/>
           <w:numId w:val="3"/>
         </w:numPr>
-        <w:ind w:left="720" w:hanging="360"/>
-        <w:rPr>
-          <w:rFonts w:ascii="Calibri" w:cs="Calibri" w:eastAsia="Calibri" w:hAnsi="Calibri"/>
-        </w:rPr>
-      </w:pPr>
-      <w:r>
-        <w:rPr>
-          <w:rFonts w:ascii="Calibri" w:cs="Calibri" w:eastAsia="Calibri" w:hAnsi="Calibri"/>
-          <w:rtl w:val="0"/>
+        <w:rPr>
+          <w:rFonts w:ascii="Calibri" w:eastAsia="Calibri" w:hAnsi="Calibri" w:cs="Calibri"/>
+        </w:rPr>
+      </w:pPr>
+      <w:r>
+        <w:rPr>
+          <w:rFonts w:ascii="Calibri" w:eastAsia="Calibri" w:hAnsi="Calibri" w:cs="Calibri"/>
         </w:rPr>
         <w:t xml:space="preserve">Rebuild of a </w:t>
       </w:r>
       <w:r>
         <w:rPr>
-          <w:rFonts w:ascii="Calibri" w:cs="Calibri" w:eastAsia="Calibri" w:hAnsi="Calibri"/>
-          <w:b w:val="1"/>
-          <w:rtl w:val="0"/>
-        </w:rPr>
-        <w:t xml:space="preserve">WinForms</w:t>
-      </w:r>
-      <w:r>
-        <w:rPr>
-          <w:rFonts w:ascii="Calibri" w:cs="Calibri" w:eastAsia="Calibri" w:hAnsi="Calibri"/>
-          <w:rtl w:val="0"/>
+          <w:rFonts w:ascii="Calibri" w:eastAsia="Calibri" w:hAnsi="Calibri" w:cs="Calibri"/>
+          <w:b/>
+        </w:rPr>
+        <w:t>WinForms</w:t>
+      </w:r>
+      <w:r>
+        <w:rPr>
+          <w:rFonts w:ascii="Calibri" w:eastAsia="Calibri" w:hAnsi="Calibri" w:cs="Calibri"/>
         </w:rPr>
         <w:t xml:space="preserve"> licensing program</w:t>
       </w:r>
@@ -1233,140 +1195,132 @@
           <w:ilvl w:val="0"/>
           <w:numId w:val="3"/>
         </w:numPr>
-        <w:ind w:left="720" w:hanging="360"/>
-        <w:rPr>
-          <w:rFonts w:ascii="Calibri" w:cs="Calibri" w:eastAsia="Calibri" w:hAnsi="Calibri"/>
+        <w:rPr>
+          <w:rFonts w:ascii="Calibri" w:eastAsia="Calibri" w:hAnsi="Calibri" w:cs="Calibri"/>
         </w:rPr>
         <w:sectPr>
-          <w:pgSz w:h="15840" w:w="12240" w:orient="portrait"/>
-          <w:pgMar w:bottom="288" w:top="288" w:left="720" w:right="720" w:header="720" w:footer="720"/>
+          <w:pgSz w:w="12240" w:h="15840"/>
+          <w:pgMar w:top="288" w:right="720" w:bottom="288" w:left="720" w:header="720" w:footer="720" w:gutter="0"/>
           <w:pgNumType w:start="1"/>
+          <w:cols w:space="720"/>
         </w:sectPr>
       </w:pPr>
       <w:r>
         <w:rPr>
-          <w:rFonts w:ascii="Calibri" w:cs="Calibri" w:eastAsia="Calibri" w:hAnsi="Calibri"/>
-          <w:rtl w:val="0"/>
+          <w:rFonts w:ascii="Calibri" w:eastAsia="Calibri" w:hAnsi="Calibri" w:cs="Calibri"/>
         </w:rPr>
         <w:t xml:space="preserve">Exposure to Test Driven Development using </w:t>
       </w:r>
-      <w:r>
-        <w:rPr>
-          <w:rFonts w:ascii="Calibri" w:cs="Calibri" w:eastAsia="Calibri" w:hAnsi="Calibri"/>
-          <w:b w:val="1"/>
-          <w:rtl w:val="0"/>
-        </w:rPr>
-        <w:t xml:space="preserve">NUnit </w:t>
-      </w:r>
-      <w:r>
-        <w:rPr>
-          <w:rFonts w:ascii="Calibri" w:cs="Calibri" w:eastAsia="Calibri" w:hAnsi="Calibri"/>
-          <w:rtl w:val="0"/>
+      <w:proofErr w:type="spellStart"/>
+      <w:r>
+        <w:rPr>
+          <w:rFonts w:ascii="Calibri" w:eastAsia="Calibri" w:hAnsi="Calibri" w:cs="Calibri"/>
+          <w:b/>
+        </w:rPr>
+        <w:t>NUnit</w:t>
+      </w:r>
+      <w:proofErr w:type="spellEnd"/>
+      <w:r>
+        <w:rPr>
+          <w:rFonts w:ascii="Calibri" w:eastAsia="Calibri" w:hAnsi="Calibri" w:cs="Calibri"/>
+          <w:b/>
+        </w:rPr>
+        <w:t xml:space="preserve"> </w:t>
+      </w:r>
+      <w:r>
+        <w:rPr>
+          <w:rFonts w:ascii="Calibri" w:eastAsia="Calibri" w:hAnsi="Calibri" w:cs="Calibri"/>
         </w:rPr>
         <w:t xml:space="preserve">and </w:t>
       </w:r>
-      <w:r>
-        <w:rPr>
-          <w:rFonts w:ascii="Calibri" w:cs="Calibri" w:eastAsia="Calibri" w:hAnsi="Calibri"/>
-          <w:b w:val="1"/>
-          <w:rtl w:val="0"/>
-        </w:rPr>
-        <w:t xml:space="preserve">XUnit</w:t>
-      </w:r>
-      <w:r>
-        <w:rPr>
-          <w:rtl w:val="0"/>
-        </w:rPr>
-      </w:r>
+      <w:proofErr w:type="spellStart"/>
+      <w:r>
+        <w:rPr>
+          <w:rFonts w:ascii="Calibri" w:eastAsia="Calibri" w:hAnsi="Calibri" w:cs="Calibri"/>
+          <w:b/>
+        </w:rPr>
+        <w:t>XUnit</w:t>
+      </w:r>
+      <w:proofErr w:type="spellEnd"/>
     </w:p>
     <w:p>
       <w:pPr>
         <w:pStyle w:val="Heading2"/>
-        <w:rPr/>
-      </w:pPr>
-      <w:bookmarkStart w:colFirst="0" w:colLast="0" w:name="_ml149xlrrl4o" w:id="6"/>
+      </w:pPr>
+      <w:bookmarkStart w:id="6" w:name="_ml149xlrrl4o" w:colFirst="0" w:colLast="0"/>
       <w:bookmarkEnd w:id="6"/>
       <w:r>
-        <w:rPr>
-          <w:rtl w:val="0"/>
-        </w:rPr>
-        <w:t xml:space="preserve">Education</w:t>
+        <w:t>Education</w:t>
       </w:r>
     </w:p>
     <w:p>
       <w:pPr>
         <w:pStyle w:val="Heading3"/>
         <w:rPr>
-          <w:rFonts w:ascii="Calibri" w:cs="Calibri" w:eastAsia="Calibri" w:hAnsi="Calibri"/>
-        </w:rPr>
-      </w:pPr>
-      <w:bookmarkStart w:colFirst="0" w:colLast="0" w:name="_qcvpbs2og8zw" w:id="7"/>
+          <w:rFonts w:ascii="Calibri" w:eastAsia="Calibri" w:hAnsi="Calibri" w:cs="Calibri"/>
+        </w:rPr>
+      </w:pPr>
+      <w:bookmarkStart w:id="7" w:name="_qcvpbs2og8zw" w:colFirst="0" w:colLast="0"/>
       <w:bookmarkEnd w:id="7"/>
       <w:r>
         <w:rPr>
-          <w:rFonts w:ascii="Calibri" w:cs="Calibri" w:eastAsia="Calibri" w:hAnsi="Calibri"/>
-          <w:rtl w:val="0"/>
-        </w:rPr>
-        <w:t xml:space="preserve">Level 3 Software Technician Apprenticeship</w:t>
-      </w:r>
-    </w:p>
-    <w:p>
-      <w:pPr>
-        <w:rPr>
-          <w:rFonts w:ascii="Calibri" w:cs="Calibri" w:eastAsia="Calibri" w:hAnsi="Calibri"/>
-        </w:rPr>
-      </w:pPr>
-      <w:r>
-        <w:rPr>
-          <w:rFonts w:ascii="Calibri" w:cs="Calibri" w:eastAsia="Calibri" w:hAnsi="Calibri"/>
-          <w:b w:val="1"/>
-          <w:rtl w:val="0"/>
+          <w:rFonts w:ascii="Calibri" w:eastAsia="Calibri" w:hAnsi="Calibri" w:cs="Calibri"/>
+        </w:rPr>
+        <w:t>Level 3 Software Technician Apprenticeship</w:t>
+      </w:r>
+    </w:p>
+    <w:p>
+      <w:pPr>
+        <w:rPr>
+          <w:rFonts w:ascii="Calibri" w:eastAsia="Calibri" w:hAnsi="Calibri" w:cs="Calibri"/>
+        </w:rPr>
+      </w:pPr>
+      <w:r>
+        <w:rPr>
+          <w:rFonts w:ascii="Calibri" w:eastAsia="Calibri" w:hAnsi="Calibri" w:cs="Calibri"/>
+          <w:b/>
         </w:rPr>
         <w:t xml:space="preserve">Merit </w:t>
       </w:r>
       <w:r>
         <w:rPr>
-          <w:rFonts w:ascii="Calibri" w:cs="Calibri" w:eastAsia="Calibri" w:hAnsi="Calibri"/>
-          <w:rtl w:val="0"/>
-        </w:rPr>
-        <w:t xml:space="preserve">| Bournemouth and Poole College | 2017 - 2019</w:t>
+          <w:rFonts w:ascii="Calibri" w:eastAsia="Calibri" w:hAnsi="Calibri" w:cs="Calibri"/>
+        </w:rPr>
+        <w:t>| Bournemouth and Poole College | 2017 - 2019</w:t>
       </w:r>
     </w:p>
     <w:p>
       <w:pPr>
         <w:pStyle w:val="Heading3"/>
         <w:rPr>
-          <w:rFonts w:ascii="Calibri" w:cs="Calibri" w:eastAsia="Calibri" w:hAnsi="Calibri"/>
-        </w:rPr>
-      </w:pPr>
-      <w:bookmarkStart w:colFirst="0" w:colLast="0" w:name="_rjnxmp9bkjg7" w:id="8"/>
+          <w:rFonts w:ascii="Calibri" w:eastAsia="Calibri" w:hAnsi="Calibri" w:cs="Calibri"/>
+        </w:rPr>
+      </w:pPr>
+      <w:bookmarkStart w:id="8" w:name="_rjnxmp9bkjg7" w:colFirst="0" w:colLast="0"/>
       <w:bookmarkEnd w:id="8"/>
       <w:r>
         <w:rPr>
-          <w:rFonts w:ascii="Calibri" w:cs="Calibri" w:eastAsia="Calibri" w:hAnsi="Calibri"/>
-          <w:rtl w:val="0"/>
-        </w:rPr>
-        <w:t xml:space="preserve">BA Economics</w:t>
-      </w:r>
-    </w:p>
-    <w:p>
-      <w:pPr>
-        <w:rPr>
-          <w:rFonts w:ascii="Calibri" w:cs="Calibri" w:eastAsia="Calibri" w:hAnsi="Calibri"/>
-        </w:rPr>
-      </w:pPr>
-      <w:r>
-        <w:rPr>
-          <w:rFonts w:ascii="Calibri" w:cs="Calibri" w:eastAsia="Calibri" w:hAnsi="Calibri"/>
-          <w:b w:val="1"/>
-          <w:rtl w:val="0"/>
-        </w:rPr>
-        <w:t xml:space="preserve">2:1 with Honours</w:t>
-      </w:r>
-      <w:r>
-        <w:rPr>
-          <w:rFonts w:ascii="Calibri" w:cs="Calibri" w:eastAsia="Calibri" w:hAnsi="Calibri"/>
-          <w:rtl w:val="0"/>
+          <w:rFonts w:ascii="Calibri" w:eastAsia="Calibri" w:hAnsi="Calibri" w:cs="Calibri"/>
+        </w:rPr>
+        <w:t>BA Economics</w:t>
+      </w:r>
+    </w:p>
+    <w:p>
+      <w:pPr>
+        <w:rPr>
+          <w:rFonts w:ascii="Calibri" w:eastAsia="Calibri" w:hAnsi="Calibri" w:cs="Calibri"/>
+        </w:rPr>
+      </w:pPr>
+      <w:r>
+        <w:rPr>
+          <w:rFonts w:ascii="Calibri" w:eastAsia="Calibri" w:hAnsi="Calibri" w:cs="Calibri"/>
+          <w:b/>
+        </w:rPr>
+        <w:t>2:1 with Honours</w:t>
+      </w:r>
+      <w:r>
+        <w:rPr>
+          <w:rFonts w:ascii="Calibri" w:eastAsia="Calibri" w:hAnsi="Calibri" w:cs="Calibri"/>
         </w:rPr>
         <w:t xml:space="preserve"> | University of Exeter | 2014 - 2017</w:t>
       </w:r>
@@ -1375,65 +1329,53 @@
       <w:pPr>
         <w:pStyle w:val="Heading3"/>
         <w:rPr>
-          <w:rFonts w:ascii="Calibri" w:cs="Calibri" w:eastAsia="Calibri" w:hAnsi="Calibri"/>
-        </w:rPr>
-      </w:pPr>
-      <w:bookmarkStart w:colFirst="0" w:colLast="0" w:name="_xaak6wzbgyhn" w:id="9"/>
+          <w:rFonts w:ascii="Calibri" w:eastAsia="Calibri" w:hAnsi="Calibri" w:cs="Calibri"/>
+        </w:rPr>
+      </w:pPr>
+      <w:bookmarkStart w:id="9" w:name="_xaak6wzbgyhn" w:colFirst="0" w:colLast="0"/>
       <w:bookmarkEnd w:id="9"/>
       <w:r>
         <w:rPr>
-          <w:rFonts w:ascii="Calibri" w:cs="Calibri" w:eastAsia="Calibri" w:hAnsi="Calibri"/>
-          <w:rtl w:val="0"/>
-        </w:rPr>
-        <w:t xml:space="preserve">A2 Levels</w:t>
-      </w:r>
-    </w:p>
-    <w:p>
-      <w:pPr>
-        <w:rPr>
-          <w:rFonts w:ascii="Calibri" w:cs="Calibri" w:eastAsia="Calibri" w:hAnsi="Calibri"/>
-        </w:rPr>
-      </w:pPr>
-      <w:r>
-        <w:rPr>
-          <w:rFonts w:ascii="Calibri" w:cs="Calibri" w:eastAsia="Calibri" w:hAnsi="Calibri"/>
-          <w:b w:val="1"/>
-          <w:rtl w:val="0"/>
+          <w:rFonts w:ascii="Calibri" w:eastAsia="Calibri" w:hAnsi="Calibri" w:cs="Calibri"/>
+        </w:rPr>
+        <w:t>A2 Levels</w:t>
+      </w:r>
+    </w:p>
+    <w:p>
+      <w:pPr>
+        <w:rPr>
+          <w:rFonts w:ascii="Calibri" w:eastAsia="Calibri" w:hAnsi="Calibri" w:cs="Calibri"/>
+        </w:rPr>
+      </w:pPr>
+      <w:r>
+        <w:rPr>
+          <w:rFonts w:ascii="Calibri" w:eastAsia="Calibri" w:hAnsi="Calibri" w:cs="Calibri"/>
+          <w:b/>
         </w:rPr>
         <w:t xml:space="preserve">AAA </w:t>
       </w:r>
       <w:r>
         <w:rPr>
-          <w:rFonts w:ascii="Calibri" w:cs="Calibri" w:eastAsia="Calibri" w:hAnsi="Calibri"/>
-          <w:rtl w:val="0"/>
-        </w:rPr>
-        <w:t xml:space="preserve">| Bournemouth School for Boys | 2012 - 2014</w:t>
-      </w:r>
-    </w:p>
-    <w:p>
-      <w:pPr>
-        <w:rPr>
-          <w:rFonts w:ascii="Calibri" w:cs="Calibri" w:eastAsia="Calibri" w:hAnsi="Calibri"/>
-        </w:rPr>
-      </w:pPr>
-      <w:r>
-        <w:rPr>
-          <w:rtl w:val="0"/>
-        </w:rPr>
-      </w:r>
+          <w:rFonts w:ascii="Calibri" w:eastAsia="Calibri" w:hAnsi="Calibri" w:cs="Calibri"/>
+        </w:rPr>
+        <w:t>| Bournemouth School for Boys | 2012 - 2014</w:t>
+      </w:r>
+    </w:p>
+    <w:p>
+      <w:pPr>
+        <w:rPr>
+          <w:rFonts w:ascii="Calibri" w:eastAsia="Calibri" w:hAnsi="Calibri" w:cs="Calibri"/>
+        </w:rPr>
+      </w:pPr>
     </w:p>
     <w:p>
       <w:pPr>
         <w:pStyle w:val="Heading2"/>
-        <w:rPr/>
-      </w:pPr>
-      <w:bookmarkStart w:colFirst="0" w:colLast="0" w:name="_989mj8ywk6lv" w:id="10"/>
+      </w:pPr>
+      <w:bookmarkStart w:id="10" w:name="_989mj8ywk6lv" w:colFirst="0" w:colLast="0"/>
       <w:bookmarkEnd w:id="10"/>
       <w:r>
-        <w:rPr>
-          <w:rtl w:val="0"/>
-        </w:rPr>
-        <w:t xml:space="preserve">Interests</w:t>
+        <w:t>Interests</w:t>
       </w:r>
     </w:p>
     <w:p>
@@ -1442,16 +1384,16 @@
           <w:ilvl w:val="0"/>
           <w:numId w:val="5"/>
         </w:numPr>
-        <w:ind w:left="360" w:hanging="360"/>
-        <w:rPr>
-          <w:u w:val="none"/>
-        </w:rPr>
-      </w:pPr>
-      <w:r>
-        <w:rPr>
-          <w:rtl w:val="0"/>
-        </w:rPr>
-        <w:t xml:space="preserve">Video Games - PC &amp; Switch</w:t>
+        <w:ind w:left="360"/>
+        <w:rPr>
+          <w:rFonts w:asciiTheme="majorHAnsi" w:hAnsiTheme="majorHAnsi" w:cstheme="majorHAnsi"/>
+        </w:rPr>
+      </w:pPr>
+      <w:r>
+        <w:rPr>
+          <w:rFonts w:asciiTheme="majorHAnsi" w:hAnsiTheme="majorHAnsi" w:cstheme="majorHAnsi"/>
+        </w:rPr>
+        <w:t>Video Games - PC &amp; Switch</w:t>
       </w:r>
     </w:p>
     <w:p>
@@ -1460,16 +1402,16 @@
           <w:ilvl w:val="0"/>
           <w:numId w:val="5"/>
         </w:numPr>
-        <w:ind w:left="360" w:hanging="360"/>
-        <w:rPr>
-          <w:u w:val="none"/>
-        </w:rPr>
-      </w:pPr>
-      <w:r>
-        <w:rPr>
-          <w:rtl w:val="0"/>
-        </w:rPr>
-        <w:t xml:space="preserve">Game and Software Development</w:t>
+        <w:ind w:left="360"/>
+        <w:rPr>
+          <w:rFonts w:asciiTheme="majorHAnsi" w:hAnsiTheme="majorHAnsi" w:cstheme="majorHAnsi"/>
+        </w:rPr>
+      </w:pPr>
+      <w:r>
+        <w:rPr>
+          <w:rFonts w:asciiTheme="majorHAnsi" w:hAnsiTheme="majorHAnsi" w:cstheme="majorHAnsi"/>
+        </w:rPr>
+        <w:t>Game and Software Development</w:t>
       </w:r>
     </w:p>
     <w:p>
@@ -1478,16 +1420,16 @@
           <w:ilvl w:val="0"/>
           <w:numId w:val="5"/>
         </w:numPr>
-        <w:ind w:left="360" w:hanging="360"/>
-        <w:rPr>
-          <w:u w:val="none"/>
-        </w:rPr>
-      </w:pPr>
-      <w:r>
-        <w:rPr>
-          <w:rtl w:val="0"/>
-        </w:rPr>
-        <w:t xml:space="preserve">Sports - I play football, golf, and squash</w:t>
+        <w:ind w:left="360"/>
+        <w:rPr>
+          <w:rFonts w:asciiTheme="majorHAnsi" w:hAnsiTheme="majorHAnsi" w:cstheme="majorHAnsi"/>
+        </w:rPr>
+      </w:pPr>
+      <w:r>
+        <w:rPr>
+          <w:rFonts w:asciiTheme="majorHAnsi" w:hAnsiTheme="majorHAnsi" w:cstheme="majorHAnsi"/>
+        </w:rPr>
+        <w:t>Sports - I play football, golf, and squash</w:t>
       </w:r>
     </w:p>
     <w:p>
@@ -1496,16 +1438,16 @@
           <w:ilvl w:val="0"/>
           <w:numId w:val="5"/>
         </w:numPr>
-        <w:ind w:left="360" w:hanging="360"/>
-        <w:rPr>
-          <w:u w:val="none"/>
-        </w:rPr>
-      </w:pPr>
-      <w:r>
-        <w:rPr>
-          <w:rtl w:val="0"/>
-        </w:rPr>
-        <w:t xml:space="preserve">Music, especially live music events and festivals</w:t>
+        <w:ind w:left="360"/>
+        <w:rPr>
+          <w:rFonts w:asciiTheme="majorHAnsi" w:hAnsiTheme="majorHAnsi" w:cstheme="majorHAnsi"/>
+        </w:rPr>
+      </w:pPr>
+      <w:r>
+        <w:rPr>
+          <w:rFonts w:asciiTheme="majorHAnsi" w:hAnsiTheme="majorHAnsi" w:cstheme="majorHAnsi"/>
+        </w:rPr>
+        <w:t>Music, especially live music events and festivals</w:t>
       </w:r>
     </w:p>
     <w:p>
@@ -1514,16 +1456,16 @@
           <w:ilvl w:val="0"/>
           <w:numId w:val="5"/>
         </w:numPr>
-        <w:ind w:left="360" w:hanging="360"/>
-        <w:rPr>
-          <w:u w:val="none"/>
-        </w:rPr>
-      </w:pPr>
-      <w:r>
-        <w:rPr>
-          <w:rtl w:val="0"/>
-        </w:rPr>
-        <w:t xml:space="preserve">Film and TV</w:t>
+        <w:ind w:left="360"/>
+        <w:rPr>
+          <w:rFonts w:asciiTheme="majorHAnsi" w:hAnsiTheme="majorHAnsi" w:cstheme="majorHAnsi"/>
+        </w:rPr>
+      </w:pPr>
+      <w:r>
+        <w:rPr>
+          <w:rFonts w:asciiTheme="majorHAnsi" w:hAnsiTheme="majorHAnsi" w:cstheme="majorHAnsi"/>
+        </w:rPr>
+        <w:t>Film and TV</w:t>
       </w:r>
     </w:p>
     <w:p>
@@ -1532,30 +1474,25 @@
           <w:ilvl w:val="0"/>
           <w:numId w:val="5"/>
         </w:numPr>
-        <w:ind w:left="360" w:hanging="360"/>
-        <w:rPr>
-          <w:u w:val="none"/>
-        </w:rPr>
-      </w:pPr>
-      <w:r>
-        <w:rPr>
-          <w:rtl w:val="0"/>
-        </w:rPr>
-        <w:t xml:space="preserve">Reading</w:t>
-      </w:r>
-      <w:r>
-        <w:rPr>
-          <w:rtl w:val="0"/>
-        </w:rPr>
+        <w:ind w:left="360"/>
+        <w:rPr>
+          <w:rFonts w:asciiTheme="majorHAnsi" w:hAnsiTheme="majorHAnsi" w:cstheme="majorHAnsi"/>
+        </w:rPr>
+      </w:pPr>
+      <w:r>
+        <w:rPr>
+          <w:rFonts w:asciiTheme="majorHAnsi" w:hAnsiTheme="majorHAnsi" w:cstheme="majorHAnsi"/>
+        </w:rPr>
+        <w:t>Reading</w:t>
       </w:r>
     </w:p>
     <w:sectPr>
       <w:type w:val="continuous"/>
-      <w:pgSz w:h="15840" w:w="12240" w:orient="portrait"/>
-      <w:pgMar w:bottom="288" w:top="288" w:left="720" w:right="720" w:header="720" w:footer="720"/>
-      <w:cols w:equalWidth="0" w:num="2">
-        <w:col w:space="720" w:w="5040"/>
-        <w:col w:space="0" w:w="5040"/>
+      <w:pgSz w:w="12240" w:h="15840"/>
+      <w:pgMar w:top="288" w:right="720" w:bottom="288" w:left="720" w:header="720" w:footer="720" w:gutter="0"/>
+      <w:cols w:num="2" w:space="720" w:equalWidth="0">
+        <w:col w:w="5040" w:space="720"/>
+        <w:col w:w="5040" w:space="0"/>
       </w:cols>
     </w:sectPr>
   </w:body>
@@ -1563,8 +1500,11 @@
 </file>
 
 <file path=word/numbering.xml><?xml version="1.0" encoding="utf-8"?>
-<w:numbering xmlns:mc="http://schemas.openxmlformats.org/markup-compatibility/2006" xmlns:o="urn:schemas-microsoft-com:office:office" xmlns:r="http://schemas.openxmlformats.org/officeDocument/2006/relationships" xmlns:m="http://schemas.openxmlformats.org/officeDocument/2006/math" xmlns:v="urn:schemas-microsoft-com:vml" xmlns:wp="http://schemas.openxmlformats.org/drawingml/2006/wordprocessingDrawing" xmlns:w10="urn:schemas-microsoft-com:office:word" xmlns:w="http://schemas.openxmlformats.org/wordprocessingml/2006/main" xmlns:wne="http://schemas.microsoft.com/office/word/2006/wordml" xmlns:sl="http://schemas.openxmlformats.org/schemaLibrary/2006/main" xmlns:a="http://schemas.openxmlformats.org/drawingml/2006/main" xmlns:pic="http://schemas.openxmlformats.org/drawingml/2006/picture" xmlns:c="http://schemas.openxmlformats.org/drawingml/2006/chart" xmlns:lc="http://schemas.openxmlformats.org/drawingml/2006/lockedCanvas" xmlns:dgm="http://schemas.openxmlformats.org/drawingml/2006/diagram" xmlns:wps="http://schemas.microsoft.com/office/word/2010/wordprocessingShape" xmlns:wpg="http://schemas.microsoft.com/office/word/2010/wordprocessingGroup" xmlns:w14="http://schemas.microsoft.com/office/word/2010/wordml" xmlns:w15="http://schemas.microsoft.com/office/word/2012/wordml">
-  <w:abstractNum w:abstractNumId="1">
+<w:numbering xmlns:wpc="http://schemas.microsoft.com/office/word/2010/wordprocessingCanvas" xmlns:cx="http://schemas.microsoft.com/office/drawing/2014/chartex" xmlns:cx1="http://schemas.microsoft.com/office/drawing/2015/9/8/chartex" xmlns:cx2="http://schemas.microsoft.com/office/drawing/2015/10/21/chartex" xmlns:cx3="http://schemas.microsoft.com/office/drawing/2016/5/9/chartex" xmlns:cx4="http://schemas.microsoft.com/office/drawing/2016/5/10/chartex" xmlns:cx5="http://schemas.microsoft.com/office/drawing/2016/5/11/chartex" xmlns:cx6="http://schemas.microsoft.com/office/drawing/2016/5/12/chartex" xmlns:cx7="http://schemas.microsoft.com/office/drawing/2016/5/13/chartex" xmlns:cx8="http://schemas.microsoft.com/office/drawing/2016/5/14/chartex" xmlns:mc="http://schemas.openxmlformats.org/markup-compatibility/2006" xmlns:aink="http://schemas.microsoft.com/office/drawing/2016/ink" xmlns:am3d="http://schemas.microsoft.com/office/drawing/2017/model3d" xmlns:o="urn:schemas-microsoft-com:office:office" xmlns:oel="http://schemas.microsoft.com/office/2019/extlst" xmlns:r="http://schemas.openxmlformats.org/officeDocument/2006/relationships" xmlns:m="http://schemas.openxmlformats.org/officeDocument/2006/math" xmlns:v="urn:schemas-microsoft-com:vml" xmlns:wp14="http://schemas.microsoft.com/office/word/2010/wordprocessingDrawing" xmlns:wp="http://schemas.openxmlformats.org/drawingml/2006/wordprocessingDrawing" xmlns:w10="urn:schemas-microsoft-com:office:word" xmlns:w="http://schemas.openxmlformats.org/wordprocessingml/2006/main" xmlns:w14="http://schemas.microsoft.com/office/word/2010/wordml" xmlns:w15="http://schemas.microsoft.com/office/word/2012/wordml" xmlns:w16cex="http://schemas.microsoft.com/office/word/2018/wordml/cex" xmlns:w16cid="http://schemas.microsoft.com/office/word/2016/wordml/cid" xmlns:w16="http://schemas.microsoft.com/office/word/2018/wordml" xmlns:w16du="http://schemas.microsoft.com/office/word/2023/wordml/word16du" xmlns:w16sdtdh="http://schemas.microsoft.com/office/word/2020/wordml/sdtdatahash" xmlns:w16se="http://schemas.microsoft.com/office/word/2015/wordml/symex" xmlns:wpg="http://schemas.microsoft.com/office/word/2010/wordprocessingGroup" xmlns:wpi="http://schemas.microsoft.com/office/word/2010/wordprocessingInk" xmlns:wne="http://schemas.microsoft.com/office/word/2006/wordml" xmlns:wps="http://schemas.microsoft.com/office/word/2010/wordprocessingShape" mc:Ignorable="w14 w15 w16se w16cid w16 w16cex w16sdtdh w16du wp14">
+  <w:abstractNum w:abstractNumId="0" w15:restartNumberingAfterBreak="0">
+    <w:nsid w:val="07851ACD"/>
+    <w:multiLevelType w:val="multilevel"/>
+    <w:tmpl w:val="E5F6B5E0"/>
     <w:lvl w:ilvl="0">
       <w:start w:val="1"/>
       <w:numFmt w:val="bullet"/>
@@ -1674,7 +1614,10 @@
       </w:rPr>
     </w:lvl>
   </w:abstractNum>
-  <w:abstractNum w:abstractNumId="2">
+  <w:abstractNum w:abstractNumId="1" w15:restartNumberingAfterBreak="0">
+    <w:nsid w:val="346E10B0"/>
+    <w:multiLevelType w:val="multilevel"/>
+    <w:tmpl w:val="CB3E9EDE"/>
     <w:lvl w:ilvl="0">
       <w:start w:val="1"/>
       <w:numFmt w:val="bullet"/>
@@ -1784,7 +1727,10 @@
       </w:rPr>
     </w:lvl>
   </w:abstractNum>
-  <w:abstractNum w:abstractNumId="3">
+  <w:abstractNum w:abstractNumId="2" w15:restartNumberingAfterBreak="0">
+    <w:nsid w:val="40E37493"/>
+    <w:multiLevelType w:val="multilevel"/>
+    <w:tmpl w:val="1C1EEE74"/>
     <w:lvl w:ilvl="0">
       <w:start w:val="1"/>
       <w:numFmt w:val="bullet"/>
@@ -1894,7 +1840,10 @@
       </w:rPr>
     </w:lvl>
   </w:abstractNum>
-  <w:abstractNum w:abstractNumId="4">
+  <w:abstractNum w:abstractNumId="3" w15:restartNumberingAfterBreak="0">
+    <w:nsid w:val="68140860"/>
+    <w:multiLevelType w:val="multilevel"/>
+    <w:tmpl w:val="E9227662"/>
     <w:lvl w:ilvl="0">
       <w:start w:val="1"/>
       <w:numFmt w:val="bullet"/>
@@ -2004,7 +1953,10 @@
       </w:rPr>
     </w:lvl>
   </w:abstractNum>
-  <w:abstractNum w:abstractNumId="5">
+  <w:abstractNum w:abstractNumId="4" w15:restartNumberingAfterBreak="0">
+    <w:nsid w:val="6D3B4C34"/>
+    <w:multiLevelType w:val="multilevel"/>
+    <w:tmpl w:val="6330929C"/>
     <w:lvl w:ilvl="0">
       <w:start w:val="1"/>
       <w:numFmt w:val="bullet"/>
@@ -2114,33 +2066,33 @@
       </w:rPr>
     </w:lvl>
   </w:abstractNum>
-  <w:num w:numId="1">
+  <w:num w:numId="1" w16cid:durableId="811337020">
     <w:abstractNumId w:val="1"/>
   </w:num>
-  <w:num w:numId="2">
+  <w:num w:numId="2" w16cid:durableId="833690242">
+    <w:abstractNumId w:val="0"/>
+  </w:num>
+  <w:num w:numId="3" w16cid:durableId="1341472681">
     <w:abstractNumId w:val="2"/>
   </w:num>
-  <w:num w:numId="3">
-    <w:abstractNumId w:val="3"/>
-  </w:num>
-  <w:num w:numId="4">
+  <w:num w:numId="4" w16cid:durableId="1675913905">
     <w:abstractNumId w:val="4"/>
   </w:num>
-  <w:num w:numId="5">
-    <w:abstractNumId w:val="5"/>
+  <w:num w:numId="5" w16cid:durableId="2066485151">
+    <w:abstractNumId w:val="3"/>
   </w:num>
 </w:numbering>
 </file>
 
 <file path=word/styles.xml><?xml version="1.0" encoding="utf-8"?>
-<w:styles xmlns:mc="http://schemas.openxmlformats.org/markup-compatibility/2006" xmlns:o="urn:schemas-microsoft-com:office:office" xmlns:r="http://schemas.openxmlformats.org/officeDocument/2006/relationships" xmlns:m="http://schemas.openxmlformats.org/officeDocument/2006/math" xmlns:v="urn:schemas-microsoft-com:vml" xmlns:wp="http://schemas.openxmlformats.org/drawingml/2006/wordprocessingDrawing" xmlns:w10="urn:schemas-microsoft-com:office:word" xmlns:w="http://schemas.openxmlformats.org/wordprocessingml/2006/main" xmlns:wne="http://schemas.microsoft.com/office/word/2006/wordml" xmlns:sl="http://schemas.openxmlformats.org/schemaLibrary/2006/main" xmlns:a="http://schemas.openxmlformats.org/drawingml/2006/main" xmlns:pic="http://schemas.openxmlformats.org/drawingml/2006/picture" xmlns:c="http://schemas.openxmlformats.org/drawingml/2006/chart" xmlns:lc="http://schemas.openxmlformats.org/drawingml/2006/lockedCanvas" xmlns:dgm="http://schemas.openxmlformats.org/drawingml/2006/diagram" xmlns:wps="http://schemas.microsoft.com/office/word/2010/wordprocessingShape" xmlns:wpg="http://schemas.microsoft.com/office/word/2010/wordprocessingGroup" xmlns:w14="http://schemas.microsoft.com/office/word/2010/wordml" xmlns:w15="http://schemas.microsoft.com/office/word/2012/wordml">
+<w:styles xmlns:mc="http://schemas.openxmlformats.org/markup-compatibility/2006" xmlns:r="http://schemas.openxmlformats.org/officeDocument/2006/relationships" xmlns:w="http://schemas.openxmlformats.org/wordprocessingml/2006/main" xmlns:w14="http://schemas.microsoft.com/office/word/2010/wordml" xmlns:w15="http://schemas.microsoft.com/office/word/2012/wordml" xmlns:w16cex="http://schemas.microsoft.com/office/word/2018/wordml/cex" xmlns:w16cid="http://schemas.microsoft.com/office/word/2016/wordml/cid" xmlns:w16="http://schemas.microsoft.com/office/word/2018/wordml" xmlns:w16du="http://schemas.microsoft.com/office/word/2023/wordml/word16du" xmlns:w16sdtdh="http://schemas.microsoft.com/office/word/2020/wordml/sdtdatahash" xmlns:w16se="http://schemas.microsoft.com/office/word/2015/wordml/symex" mc:Ignorable="w14 w15 w16se w16cid w16 w16cex w16sdtdh w16du">
   <w:docDefaults>
     <w:rPrDefault>
       <w:rPr>
-        <w:rFonts w:ascii="Arial" w:cs="Arial" w:eastAsia="Arial" w:hAnsi="Arial"/>
+        <w:rFonts w:ascii="Arial" w:eastAsia="Arial" w:hAnsi="Arial" w:cs="Arial"/>
         <w:sz w:val="22"/>
         <w:szCs w:val="22"/>
-        <w:lang w:val="en_GB"/>
+        <w:lang w:val="en-GB" w:eastAsia="en-GB" w:bidi="ar-SA"/>
       </w:rPr>
     </w:rPrDefault>
     <w:pPrDefault>
@@ -2149,21 +2101,399 @@
       </w:pPr>
     </w:pPrDefault>
   </w:docDefaults>
-  <w:style w:type="paragraph" w:styleId="Normal" w:default="1">
-    <w:name w:val="normal"/>
-  </w:style>
-  <w:style w:type="table" w:styleId="TableNormal" w:default="1">
-    <w:name w:val="Table Normal"/>
+  <w:latentStyles w:defLockedState="0" w:defUIPriority="99" w:defSemiHidden="0" w:defUnhideWhenUsed="0" w:defQFormat="0" w:count="376">
+    <w:lsdException w:name="Normal" w:uiPriority="0" w:qFormat="1"/>
+    <w:lsdException w:name="heading 1" w:uiPriority="9" w:qFormat="1"/>
+    <w:lsdException w:name="heading 2" w:semiHidden="1" w:uiPriority="9" w:unhideWhenUsed="1" w:qFormat="1"/>
+    <w:lsdException w:name="heading 3" w:semiHidden="1" w:uiPriority="9" w:unhideWhenUsed="1" w:qFormat="1"/>
+    <w:lsdException w:name="heading 4" w:semiHidden="1" w:uiPriority="9" w:unhideWhenUsed="1" w:qFormat="1"/>
+    <w:lsdException w:name="heading 5" w:semiHidden="1" w:uiPriority="9" w:unhideWhenUsed="1" w:qFormat="1"/>
+    <w:lsdException w:name="heading 6" w:semiHidden="1" w:uiPriority="9" w:unhideWhenUsed="1" w:qFormat="1"/>
+    <w:lsdException w:name="heading 7" w:semiHidden="1" w:uiPriority="9" w:unhideWhenUsed="1" w:qFormat="1"/>
+    <w:lsdException w:name="heading 8" w:semiHidden="1" w:uiPriority="9" w:unhideWhenUsed="1" w:qFormat="1"/>
+    <w:lsdException w:name="heading 9" w:semiHidden="1" w:uiPriority="9" w:unhideWhenUsed="1" w:qFormat="1"/>
+    <w:lsdException w:name="index 1" w:semiHidden="1" w:unhideWhenUsed="1"/>
+    <w:lsdException w:name="index 2" w:semiHidden="1" w:unhideWhenUsed="1"/>
+    <w:lsdException w:name="index 3" w:semiHidden="1" w:unhideWhenUsed="1"/>
+    <w:lsdException w:name="index 4" w:semiHidden="1" w:unhideWhenUsed="1"/>
+    <w:lsdException w:name="index 5" w:semiHidden="1" w:unhideWhenUsed="1"/>
+    <w:lsdException w:name="index 6" w:semiHidden="1" w:unhideWhenUsed="1"/>
+    <w:lsdException w:name="index 7" w:semiHidden="1" w:unhideWhenUsed="1"/>
+    <w:lsdException w:name="index 8" w:semiHidden="1" w:unhideWhenUsed="1"/>
+    <w:lsdException w:name="index 9" w:semiHidden="1" w:unhideWhenUsed="1"/>
+    <w:lsdException w:name="toc 1" w:semiHidden="1" w:uiPriority="39" w:unhideWhenUsed="1"/>
+    <w:lsdException w:name="toc 2" w:semiHidden="1" w:uiPriority="39" w:unhideWhenUsed="1"/>
+    <w:lsdException w:name="toc 3" w:semiHidden="1" w:uiPriority="39" w:unhideWhenUsed="1"/>
+    <w:lsdException w:name="toc 4" w:semiHidden="1" w:uiPriority="39" w:unhideWhenUsed="1"/>
+    <w:lsdException w:name="toc 5" w:semiHidden="1" w:uiPriority="39" w:unhideWhenUsed="1"/>
+    <w:lsdException w:name="toc 6" w:semiHidden="1" w:uiPriority="39" w:unhideWhenUsed="1"/>
+    <w:lsdException w:name="toc 7" w:semiHidden="1" w:uiPriority="39" w:unhideWhenUsed="1"/>
+    <w:lsdException w:name="toc 8" w:semiHidden="1" w:uiPriority="39" w:unhideWhenUsed="1"/>
+    <w:lsdException w:name="toc 9" w:semiHidden="1" w:uiPriority="39" w:unhideWhenUsed="1"/>
+    <w:lsdException w:name="Normal Indent" w:semiHidden="1" w:unhideWhenUsed="1"/>
+    <w:lsdException w:name="footnote text" w:semiHidden="1" w:unhideWhenUsed="1"/>
+    <w:lsdException w:name="annotation text" w:semiHidden="1" w:unhideWhenUsed="1"/>
+    <w:lsdException w:name="header" w:semiHidden="1" w:unhideWhenUsed="1"/>
+    <w:lsdException w:name="footer" w:semiHidden="1" w:unhideWhenUsed="1"/>
+    <w:lsdException w:name="index heading" w:semiHidden="1" w:unhideWhenUsed="1"/>
+    <w:lsdException w:name="caption" w:semiHidden="1" w:uiPriority="35" w:unhideWhenUsed="1" w:qFormat="1"/>
+    <w:lsdException w:name="table of figures" w:semiHidden="1" w:unhideWhenUsed="1"/>
+    <w:lsdException w:name="envelope address" w:semiHidden="1" w:unhideWhenUsed="1"/>
+    <w:lsdException w:name="envelope return" w:semiHidden="1" w:unhideWhenUsed="1"/>
+    <w:lsdException w:name="footnote reference" w:semiHidden="1" w:unhideWhenUsed="1"/>
+    <w:lsdException w:name="annotation reference" w:semiHidden="1" w:unhideWhenUsed="1"/>
+    <w:lsdException w:name="line number" w:semiHidden="1" w:unhideWhenUsed="1"/>
+    <w:lsdException w:name="page number" w:semiHidden="1" w:unhideWhenUsed="1"/>
+    <w:lsdException w:name="endnote reference" w:semiHidden="1" w:unhideWhenUsed="1"/>
+    <w:lsdException w:name="endnote text" w:semiHidden="1" w:unhideWhenUsed="1"/>
+    <w:lsdException w:name="table of authorities" w:semiHidden="1" w:unhideWhenUsed="1"/>
+    <w:lsdException w:name="macro" w:semiHidden="1" w:unhideWhenUsed="1"/>
+    <w:lsdException w:name="toa heading" w:semiHidden="1" w:unhideWhenUsed="1"/>
+    <w:lsdException w:name="List" w:semiHidden="1" w:unhideWhenUsed="1"/>
+    <w:lsdException w:name="List Bullet" w:semiHidden="1" w:unhideWhenUsed="1"/>
+    <w:lsdException w:name="List Number" w:semiHidden="1" w:unhideWhenUsed="1"/>
+    <w:lsdException w:name="List 2" w:semiHidden="1" w:unhideWhenUsed="1"/>
+    <w:lsdException w:name="List 3" w:semiHidden="1" w:unhideWhenUsed="1"/>
+    <w:lsdException w:name="List 4" w:semiHidden="1" w:unhideWhenUsed="1"/>
+    <w:lsdException w:name="List 5" w:semiHidden="1" w:unhideWhenUsed="1"/>
+    <w:lsdException w:name="List Bullet 2" w:semiHidden="1" w:unhideWhenUsed="1"/>
+    <w:lsdException w:name="List Bullet 3" w:semiHidden="1" w:unhideWhenUsed="1"/>
+    <w:lsdException w:name="List Bullet 4" w:semiHidden="1" w:unhideWhenUsed="1"/>
+    <w:lsdException w:name="List Bullet 5" w:semiHidden="1" w:unhideWhenUsed="1"/>
+    <w:lsdException w:name="List Number 2" w:semiHidden="1" w:unhideWhenUsed="1"/>
+    <w:lsdException w:name="List Number 3" w:semiHidden="1" w:unhideWhenUsed="1"/>
+    <w:lsdException w:name="List Number 4" w:semiHidden="1" w:unhideWhenUsed="1"/>
+    <w:lsdException w:name="List Number 5" w:semiHidden="1" w:unhideWhenUsed="1"/>
+    <w:lsdException w:name="Title" w:uiPriority="10" w:qFormat="1"/>
+    <w:lsdException w:name="Closing" w:semiHidden="1" w:unhideWhenUsed="1"/>
+    <w:lsdException w:name="Signature" w:semiHidden="1" w:unhideWhenUsed="1"/>
+    <w:lsdException w:name="Default Paragraph Font" w:semiHidden="1" w:uiPriority="1" w:unhideWhenUsed="1"/>
+    <w:lsdException w:name="Body Text" w:semiHidden="1" w:unhideWhenUsed="1"/>
+    <w:lsdException w:name="Body Text Indent" w:semiHidden="1" w:unhideWhenUsed="1"/>
+    <w:lsdException w:name="List Continue" w:semiHidden="1" w:unhideWhenUsed="1"/>
+    <w:lsdException w:name="List Continue 2" w:semiHidden="1" w:unhideWhenUsed="1"/>
+    <w:lsdException w:name="List Continue 3" w:semiHidden="1" w:unhideWhenUsed="1"/>
+    <w:lsdException w:name="List Continue 4" w:semiHidden="1" w:unhideWhenUsed="1"/>
+    <w:lsdException w:name="List Continue 5" w:semiHidden="1" w:unhideWhenUsed="1"/>
+    <w:lsdException w:name="Message Header" w:semiHidden="1" w:unhideWhenUsed="1"/>
+    <w:lsdException w:name="Subtitle" w:uiPriority="11" w:qFormat="1"/>
+    <w:lsdException w:name="Salutation" w:semiHidden="1" w:unhideWhenUsed="1"/>
+    <w:lsdException w:name="Date" w:semiHidden="1" w:unhideWhenUsed="1"/>
+    <w:lsdException w:name="Body Text First Indent" w:semiHidden="1" w:unhideWhenUsed="1"/>
+    <w:lsdException w:name="Body Text First Indent 2" w:semiHidden="1" w:unhideWhenUsed="1"/>
+    <w:lsdException w:name="Note Heading" w:semiHidden="1" w:unhideWhenUsed="1"/>
+    <w:lsdException w:name="Body Text 2" w:semiHidden="1" w:unhideWhenUsed="1"/>
+    <w:lsdException w:name="Body Text 3" w:semiHidden="1" w:unhideWhenUsed="1"/>
+    <w:lsdException w:name="Body Text Indent 2" w:semiHidden="1" w:unhideWhenUsed="1"/>
+    <w:lsdException w:name="Body Text Indent 3" w:semiHidden="1" w:unhideWhenUsed="1"/>
+    <w:lsdException w:name="Block Text" w:semiHidden="1" w:unhideWhenUsed="1"/>
+    <w:lsdException w:name="Hyperlink" w:semiHidden="1" w:unhideWhenUsed="1"/>
+    <w:lsdException w:name="FollowedHyperlink" w:semiHidden="1" w:unhideWhenUsed="1"/>
+    <w:lsdException w:name="Strong" w:uiPriority="22" w:qFormat="1"/>
+    <w:lsdException w:name="Emphasis" w:uiPriority="20" w:qFormat="1"/>
+    <w:lsdException w:name="Document Map" w:semiHidden="1" w:unhideWhenUsed="1"/>
+    <w:lsdException w:name="Plain Text" w:semiHidden="1" w:unhideWhenUsed="1"/>
+    <w:lsdException w:name="E-mail Signature" w:semiHidden="1" w:unhideWhenUsed="1"/>
+    <w:lsdException w:name="HTML Top of Form" w:semiHidden="1" w:unhideWhenUsed="1"/>
+    <w:lsdException w:name="HTML Bottom of Form" w:semiHidden="1" w:unhideWhenUsed="1"/>
+    <w:lsdException w:name="Normal (Web)" w:semiHidden="1" w:unhideWhenUsed="1"/>
+    <w:lsdException w:name="HTML Acronym" w:semiHidden="1" w:unhideWhenUsed="1"/>
+    <w:lsdException w:name="HTML Address" w:semiHidden="1" w:unhideWhenUsed="1"/>
+    <w:lsdException w:name="HTML Cite" w:semiHidden="1" w:unhideWhenUsed="1"/>
+    <w:lsdException w:name="HTML Code" w:semiHidden="1" w:unhideWhenUsed="1"/>
+    <w:lsdException w:name="HTML Definition" w:semiHidden="1" w:unhideWhenUsed="1"/>
+    <w:lsdException w:name="HTML Keyboard" w:semiHidden="1" w:unhideWhenUsed="1"/>
+    <w:lsdException w:name="HTML Preformatted" w:semiHidden="1" w:unhideWhenUsed="1"/>
+    <w:lsdException w:name="HTML Sample" w:semiHidden="1" w:unhideWhenUsed="1"/>
+    <w:lsdException w:name="HTML Typewriter" w:semiHidden="1" w:unhideWhenUsed="1"/>
+    <w:lsdException w:name="HTML Variable" w:semiHidden="1" w:unhideWhenUsed="1"/>
+    <w:lsdException w:name="Normal Table" w:semiHidden="1" w:unhideWhenUsed="1"/>
+    <w:lsdException w:name="annotation subject" w:semiHidden="1" w:unhideWhenUsed="1"/>
+    <w:lsdException w:name="No List" w:semiHidden="1" w:unhideWhenUsed="1"/>
+    <w:lsdException w:name="Outline List 1" w:semiHidden="1" w:unhideWhenUsed="1"/>
+    <w:lsdException w:name="Outline List 2" w:semiHidden="1" w:unhideWhenUsed="1"/>
+    <w:lsdException w:name="Outline List 3" w:semiHidden="1" w:unhideWhenUsed="1"/>
+    <w:lsdException w:name="Table Simple 1" w:semiHidden="1" w:unhideWhenUsed="1"/>
+    <w:lsdException w:name="Table Simple 2" w:semiHidden="1" w:unhideWhenUsed="1"/>
+    <w:lsdException w:name="Table Simple 3" w:semiHidden="1" w:unhideWhenUsed="1"/>
+    <w:lsdException w:name="Table Classic 1" w:semiHidden="1" w:unhideWhenUsed="1"/>
+    <w:lsdException w:name="Table Classic 2" w:semiHidden="1" w:unhideWhenUsed="1"/>
+    <w:lsdException w:name="Table Classic 3" w:semiHidden="1" w:unhideWhenUsed="1"/>
+    <w:lsdException w:name="Table Classic 4" w:semiHidden="1" w:unhideWhenUsed="1"/>
+    <w:lsdException w:name="Table Colorful 1" w:semiHidden="1" w:unhideWhenUsed="1"/>
+    <w:lsdException w:name="Table Colorful 2" w:semiHidden="1" w:unhideWhenUsed="1"/>
+    <w:lsdException w:name="Table Colorful 3" w:semiHidden="1" w:unhideWhenUsed="1"/>
+    <w:lsdException w:name="Table Columns 1" w:semiHidden="1" w:unhideWhenUsed="1"/>
+    <w:lsdException w:name="Table Columns 2" w:semiHidden="1" w:unhideWhenUsed="1"/>
+    <w:lsdException w:name="Table Columns 3" w:semiHidden="1" w:unhideWhenUsed="1"/>
+    <w:lsdException w:name="Table Columns 4" w:semiHidden="1" w:unhideWhenUsed="1"/>
+    <w:lsdException w:name="Table Columns 5" w:semiHidden="1" w:unhideWhenUsed="1"/>
+    <w:lsdException w:name="Table Grid 1" w:semiHidden="1" w:unhideWhenUsed="1"/>
+    <w:lsdException w:name="Table Grid 2" w:semiHidden="1" w:unhideWhenUsed="1"/>
+    <w:lsdException w:name="Table Grid 3" w:semiHidden="1" w:unhideWhenUsed="1"/>
+    <w:lsdException w:name="Table Grid 4" w:semiHidden="1" w:unhideWhenUsed="1"/>
+    <w:lsdException w:name="Table Grid 5" w:semiHidden="1" w:unhideWhenUsed="1"/>
+    <w:lsdException w:name="Table Grid 6" w:semiHidden="1" w:unhideWhenUsed="1"/>
+    <w:lsdException w:name="Table Grid 7" w:semiHidden="1" w:unhideWhenUsed="1"/>
+    <w:lsdException w:name="Table Grid 8" w:semiHidden="1" w:unhideWhenUsed="1"/>
+    <w:lsdException w:name="Table List 1" w:semiHidden="1" w:unhideWhenUsed="1"/>
+    <w:lsdException w:name="Table List 2" w:semiHidden="1" w:unhideWhenUsed="1"/>
+    <w:lsdException w:name="Table List 3" w:semiHidden="1" w:unhideWhenUsed="1"/>
+    <w:lsdException w:name="Table List 4" w:semiHidden="1" w:unhideWhenUsed="1"/>
+    <w:lsdException w:name="Table List 5" w:semiHidden="1" w:unhideWhenUsed="1"/>
+    <w:lsdException w:name="Table List 6" w:semiHidden="1" w:unhideWhenUsed="1"/>
+    <w:lsdException w:name="Table List 7" w:semiHidden="1" w:unhideWhenUsed="1"/>
+    <w:lsdException w:name="Table List 8" w:semiHidden="1" w:unhideWhenUsed="1"/>
+    <w:lsdException w:name="Table 3D effects 1" w:semiHidden="1" w:unhideWhenUsed="1"/>
+    <w:lsdException w:name="Table 3D effects 2" w:semiHidden="1" w:unhideWhenUsed="1"/>
+    <w:lsdException w:name="Table 3D effects 3" w:semiHidden="1" w:unhideWhenUsed="1"/>
+    <w:lsdException w:name="Table Contemporary" w:semiHidden="1" w:unhideWhenUsed="1"/>
+    <w:lsdException w:name="Table Elegant" w:semiHidden="1" w:unhideWhenUsed="1"/>
+    <w:lsdException w:name="Table Professional" w:semiHidden="1" w:unhideWhenUsed="1"/>
+    <w:lsdException w:name="Table Subtle 1" w:semiHidden="1" w:unhideWhenUsed="1"/>
+    <w:lsdException w:name="Table Subtle 2" w:semiHidden="1" w:unhideWhenUsed="1"/>
+    <w:lsdException w:name="Table Web 1" w:semiHidden="1" w:unhideWhenUsed="1"/>
+    <w:lsdException w:name="Table Web 2" w:semiHidden="1" w:unhideWhenUsed="1"/>
+    <w:lsdException w:name="Table Web 3" w:semiHidden="1" w:unhideWhenUsed="1"/>
+    <w:lsdException w:name="Balloon Text" w:semiHidden="1" w:unhideWhenUsed="1"/>
+    <w:lsdException w:name="Table Grid" w:uiPriority="39"/>
+    <w:lsdException w:name="Table Theme" w:semiHidden="1" w:unhideWhenUsed="1"/>
+    <w:lsdException w:name="Placeholder Text" w:semiHidden="1"/>
+    <w:lsdException w:name="No Spacing" w:uiPriority="1" w:qFormat="1"/>
+    <w:lsdException w:name="Light Shading" w:uiPriority="60"/>
+    <w:lsdException w:name="Light List" w:uiPriority="61"/>
+    <w:lsdException w:name="Light Grid" w:uiPriority="62"/>
+    <w:lsdException w:name="Medium Shading 1" w:uiPriority="63"/>
+    <w:lsdException w:name="Medium Shading 2" w:uiPriority="64"/>
+    <w:lsdException w:name="Medium List 1" w:uiPriority="65"/>
+    <w:lsdException w:name="Medium List 2" w:uiPriority="66"/>
+    <w:lsdException w:name="Medium Grid 1" w:uiPriority="67"/>
+    <w:lsdException w:name="Medium Grid 2" w:uiPriority="68"/>
+    <w:lsdException w:name="Medium Grid 3" w:uiPriority="69"/>
+    <w:lsdException w:name="Dark List" w:uiPriority="70"/>
+    <w:lsdException w:name="Colorful Shading" w:uiPriority="71"/>
+    <w:lsdException w:name="Colorful List" w:uiPriority="72"/>
+    <w:lsdException w:name="Colorful Grid" w:uiPriority="73"/>
+    <w:lsdException w:name="Light Shading Accent 1" w:uiPriority="60"/>
+    <w:lsdException w:name="Light List Accent 1" w:uiPriority="61"/>
+    <w:lsdException w:name="Light Grid Accent 1" w:uiPriority="62"/>
+    <w:lsdException w:name="Medium Shading 1 Accent 1" w:uiPriority="63"/>
+    <w:lsdException w:name="Medium Shading 2 Accent 1" w:uiPriority="64"/>
+    <w:lsdException w:name="Medium List 1 Accent 1" w:uiPriority="65"/>
+    <w:lsdException w:name="Revision" w:semiHidden="1"/>
+    <w:lsdException w:name="List Paragraph" w:uiPriority="34" w:qFormat="1"/>
+    <w:lsdException w:name="Quote" w:uiPriority="29" w:qFormat="1"/>
+    <w:lsdException w:name="Intense Quote" w:uiPriority="30" w:qFormat="1"/>
+    <w:lsdException w:name="Medium List 2 Accent 1" w:uiPriority="66"/>
+    <w:lsdException w:name="Medium Grid 1 Accent 1" w:uiPriority="67"/>
+    <w:lsdException w:name="Medium Grid 2 Accent 1" w:uiPriority="68"/>
+    <w:lsdException w:name="Medium Grid 3 Accent 1" w:uiPriority="69"/>
+    <w:lsdException w:name="Dark List Accent 1" w:uiPriority="70"/>
+    <w:lsdException w:name="Colorful Shading Accent 1" w:uiPriority="71"/>
+    <w:lsdException w:name="Colorful List Accent 1" w:uiPriority="72"/>
+    <w:lsdException w:name="Colorful Grid Accent 1" w:uiPriority="73"/>
+    <w:lsdException w:name="Light Shading Accent 2" w:uiPriority="60"/>
+    <w:lsdException w:name="Light List Accent 2" w:uiPriority="61"/>
+    <w:lsdException w:name="Light Grid Accent 2" w:uiPriority="62"/>
+    <w:lsdException w:name="Medium Shading 1 Accent 2" w:uiPriority="63"/>
+    <w:lsdException w:name="Medium Shading 2 Accent 2" w:uiPriority="64"/>
+    <w:lsdException w:name="Medium List 1 Accent 2" w:uiPriority="65"/>
+    <w:lsdException w:name="Medium List 2 Accent 2" w:uiPriority="66"/>
+    <w:lsdException w:name="Medium Grid 1 Accent 2" w:uiPriority="67"/>
+    <w:lsdException w:name="Medium Grid 2 Accent 2" w:uiPriority="68"/>
+    <w:lsdException w:name="Medium Grid 3 Accent 2" w:uiPriority="69"/>
+    <w:lsdException w:name="Dark List Accent 2" w:uiPriority="70"/>
+    <w:lsdException w:name="Colorful Shading Accent 2" w:uiPriority="71"/>
+    <w:lsdException w:name="Colorful List Accent 2" w:uiPriority="72"/>
+    <w:lsdException w:name="Colorful Grid Accent 2" w:uiPriority="73"/>
+    <w:lsdException w:name="Light Shading Accent 3" w:uiPriority="60"/>
+    <w:lsdException w:name="Light List Accent 3" w:uiPriority="61"/>
+    <w:lsdException w:name="Light Grid Accent 3" w:uiPriority="62"/>
+    <w:lsdException w:name="Medium Shading 1 Accent 3" w:uiPriority="63"/>
+    <w:lsdException w:name="Medium Shading 2 Accent 3" w:uiPriority="64"/>
+    <w:lsdException w:name="Medium List 1 Accent 3" w:uiPriority="65"/>
+    <w:lsdException w:name="Medium List 2 Accent 3" w:uiPriority="66"/>
+    <w:lsdException w:name="Medium Grid 1 Accent 3" w:uiPriority="67"/>
+    <w:lsdException w:name="Medium Grid 2 Accent 3" w:uiPriority="68"/>
+    <w:lsdException w:name="Medium Grid 3 Accent 3" w:uiPriority="69"/>
+    <w:lsdException w:name="Dark List Accent 3" w:uiPriority="70"/>
+    <w:lsdException w:name="Colorful Shading Accent 3" w:uiPriority="71"/>
+    <w:lsdException w:name="Colorful List Accent 3" w:uiPriority="72"/>
+    <w:lsdException w:name="Colorful Grid Accent 3" w:uiPriority="73"/>
+    <w:lsdException w:name="Light Shading Accent 4" w:uiPriority="60"/>
+    <w:lsdException w:name="Light List Accent 4" w:uiPriority="61"/>
+    <w:lsdException w:name="Light Grid Accent 4" w:uiPriority="62"/>
+    <w:lsdException w:name="Medium Shading 1 Accent 4" w:uiPriority="63"/>
+    <w:lsdException w:name="Medium Shading 2 Accent 4" w:uiPriority="64"/>
+    <w:lsdException w:name="Medium List 1 Accent 4" w:uiPriority="65"/>
+    <w:lsdException w:name="Medium List 2 Accent 4" w:uiPriority="66"/>
+    <w:lsdException w:name="Medium Grid 1 Accent 4" w:uiPriority="67"/>
+    <w:lsdException w:name="Medium Grid 2 Accent 4" w:uiPriority="68"/>
+    <w:lsdException w:name="Medium Grid 3 Accent 4" w:uiPriority="69"/>
+    <w:lsdException w:name="Dark List Accent 4" w:uiPriority="70"/>
+    <w:lsdException w:name="Colorful Shading Accent 4" w:uiPriority="71"/>
+    <w:lsdException w:name="Colorful List Accent 4" w:uiPriority="72"/>
+    <w:lsdException w:name="Colorful Grid Accent 4" w:uiPriority="73"/>
+    <w:lsdException w:name="Light Shading Accent 5" w:uiPriority="60"/>
+    <w:lsdException w:name="Light List Accent 5" w:uiPriority="61"/>
+    <w:lsdException w:name="Light Grid Accent 5" w:uiPriority="62"/>
+    <w:lsdException w:name="Medium Shading 1 Accent 5" w:uiPriority="63"/>
+    <w:lsdException w:name="Medium Shading 2 Accent 5" w:uiPriority="64"/>
+    <w:lsdException w:name="Medium List 1 Accent 5" w:uiPriority="65"/>
+    <w:lsdException w:name="Medium List 2 Accent 5" w:uiPriority="66"/>
+    <w:lsdException w:name="Medium Grid 1 Accent 5" w:uiPriority="67"/>
+    <w:lsdException w:name="Medium Grid 2 Accent 5" w:uiPriority="68"/>
+    <w:lsdException w:name="Medium Grid 3 Accent 5" w:uiPriority="69"/>
+    <w:lsdException w:name="Dark List Accent 5" w:uiPriority="70"/>
+    <w:lsdException w:name="Colorful Shading Accent 5" w:uiPriority="71"/>
+    <w:lsdException w:name="Colorful List Accent 5" w:uiPriority="72"/>
+    <w:lsdException w:name="Colorful Grid Accent 5" w:uiPriority="73"/>
+    <w:lsdException w:name="Light Shading Accent 6" w:uiPriority="60"/>
+    <w:lsdException w:name="Light List Accent 6" w:uiPriority="61"/>
+    <w:lsdException w:name="Light Grid Accent 6" w:uiPriority="62"/>
+    <w:lsdException w:name="Medium Shading 1 Accent 6" w:uiPriority="63"/>
+    <w:lsdException w:name="Medium Shading 2 Accent 6" w:uiPriority="64"/>
+    <w:lsdException w:name="Medium List 1 Accent 6" w:uiPriority="65"/>
+    <w:lsdException w:name="Medium List 2 Accent 6" w:uiPriority="66"/>
+    <w:lsdException w:name="Medium Grid 1 Accent 6" w:uiPriority="67"/>
+    <w:lsdException w:name="Medium Grid 2 Accent 6" w:uiPriority="68"/>
+    <w:lsdException w:name="Medium Grid 3 Accent 6" w:uiPriority="69"/>
+    <w:lsdException w:name="Dark List Accent 6" w:uiPriority="70"/>
+    <w:lsdException w:name="Colorful Shading Accent 6" w:uiPriority="71"/>
+    <w:lsdException w:name="Colorful List Accent 6" w:uiPriority="72"/>
+    <w:lsdException w:name="Colorful Grid Accent 6" w:uiPriority="73"/>
+    <w:lsdException w:name="Subtle Emphasis" w:uiPriority="19" w:qFormat="1"/>
+    <w:lsdException w:name="Intense Emphasis" w:uiPriority="21" w:qFormat="1"/>
+    <w:lsdException w:name="Subtle Reference" w:uiPriority="31" w:qFormat="1"/>
+    <w:lsdException w:name="Intense Reference" w:uiPriority="32" w:qFormat="1"/>
+    <w:lsdException w:name="Book Title" w:uiPriority="33" w:qFormat="1"/>
+    <w:lsdException w:name="Bibliography" w:semiHidden="1" w:uiPriority="37" w:unhideWhenUsed="1"/>
+    <w:lsdException w:name="TOC Heading" w:semiHidden="1" w:uiPriority="39" w:unhideWhenUsed="1" w:qFormat="1"/>
+    <w:lsdException w:name="Plain Table 1" w:uiPriority="41"/>
+    <w:lsdException w:name="Plain Table 2" w:uiPriority="42"/>
+    <w:lsdException w:name="Plain Table 3" w:uiPriority="43"/>
+    <w:lsdException w:name="Plain Table 4" w:uiPriority="44"/>
+    <w:lsdException w:name="Plain Table 5" w:uiPriority="45"/>
+    <w:lsdException w:name="Grid Table Light" w:uiPriority="40"/>
+    <w:lsdException w:name="Grid Table 1 Light" w:uiPriority="46"/>
+    <w:lsdException w:name="Grid Table 2" w:uiPriority="47"/>
+    <w:lsdException w:name="Grid Table 3" w:uiPriority="48"/>
+    <w:lsdException w:name="Grid Table 4" w:uiPriority="49"/>
+    <w:lsdException w:name="Grid Table 5 Dark" w:uiPriority="50"/>
+    <w:lsdException w:name="Grid Table 6 Colorful" w:uiPriority="51"/>
+    <w:lsdException w:name="Grid Table 7 Colorful" w:uiPriority="52"/>
+    <w:lsdException w:name="Grid Table 1 Light Accent 1" w:uiPriority="46"/>
+    <w:lsdException w:name="Grid Table 2 Accent 1" w:uiPriority="47"/>
+    <w:lsdException w:name="Grid Table 3 Accent 1" w:uiPriority="48"/>
+    <w:lsdException w:name="Grid Table 4 Accent 1" w:uiPriority="49"/>
+    <w:lsdException w:name="Grid Table 5 Dark Accent 1" w:uiPriority="50"/>
+    <w:lsdException w:name="Grid Table 6 Colorful Accent 1" w:uiPriority="51"/>
+    <w:lsdException w:name="Grid Table 7 Colorful Accent 1" w:uiPriority="52"/>
+    <w:lsdException w:name="Grid Table 1 Light Accent 2" w:uiPriority="46"/>
+    <w:lsdException w:name="Grid Table 2 Accent 2" w:uiPriority="47"/>
+    <w:lsdException w:name="Grid Table 3 Accent 2" w:uiPriority="48"/>
+    <w:lsdException w:name="Grid Table 4 Accent 2" w:uiPriority="49"/>
+    <w:lsdException w:name="Grid Table 5 Dark Accent 2" w:uiPriority="50"/>
+    <w:lsdException w:name="Grid Table 6 Colorful Accent 2" w:uiPriority="51"/>
+    <w:lsdException w:name="Grid Table 7 Colorful Accent 2" w:uiPriority="52"/>
+    <w:lsdException w:name="Grid Table 1 Light Accent 3" w:uiPriority="46"/>
+    <w:lsdException w:name="Grid Table 2 Accent 3" w:uiPriority="47"/>
+    <w:lsdException w:name="Grid Table 3 Accent 3" w:uiPriority="48"/>
+    <w:lsdException w:name="Grid Table 4 Accent 3" w:uiPriority="49"/>
+    <w:lsdException w:name="Grid Table 5 Dark Accent 3" w:uiPriority="50"/>
+    <w:lsdException w:name="Grid Table 6 Colorful Accent 3" w:uiPriority="51"/>
+    <w:lsdException w:name="Grid Table 7 Colorful Accent 3" w:uiPriority="52"/>
+    <w:lsdException w:name="Grid Table 1 Light Accent 4" w:uiPriority="46"/>
+    <w:lsdException w:name="Grid Table 2 Accent 4" w:uiPriority="47"/>
+    <w:lsdException w:name="Grid Table 3 Accent 4" w:uiPriority="48"/>
+    <w:lsdException w:name="Grid Table 4 Accent 4" w:uiPriority="49"/>
+    <w:lsdException w:name="Grid Table 5 Dark Accent 4" w:uiPriority="50"/>
+    <w:lsdException w:name="Grid Table 6 Colorful Accent 4" w:uiPriority="51"/>
+    <w:lsdException w:name="Grid Table 7 Colorful Accent 4" w:uiPriority="52"/>
+    <w:lsdException w:name="Grid Table 1 Light Accent 5" w:uiPriority="46"/>
+    <w:lsdException w:name="Grid Table 2 Accent 5" w:uiPriority="47"/>
+    <w:lsdException w:name="Grid Table 3 Accent 5" w:uiPriority="48"/>
+    <w:lsdException w:name="Grid Table 4 Accent 5" w:uiPriority="49"/>
+    <w:lsdException w:name="Grid Table 5 Dark Accent 5" w:uiPriority="50"/>
+    <w:lsdException w:name="Grid Table 6 Colorful Accent 5" w:uiPriority="51"/>
+    <w:lsdException w:name="Grid Table 7 Colorful Accent 5" w:uiPriority="52"/>
+    <w:lsdException w:name="Grid Table 1 Light Accent 6" w:uiPriority="46"/>
+    <w:lsdException w:name="Grid Table 2 Accent 6" w:uiPriority="47"/>
+    <w:lsdException w:name="Grid Table 3 Accent 6" w:uiPriority="48"/>
+    <w:lsdException w:name="Grid Table 4 Accent 6" w:uiPriority="49"/>
+    <w:lsdException w:name="Grid Table 5 Dark Accent 6" w:uiPriority="50"/>
+    <w:lsdException w:name="Grid Table 6 Colorful Accent 6" w:uiPriority="51"/>
+    <w:lsdException w:name="Grid Table 7 Colorful Accent 6" w:uiPriority="52"/>
+    <w:lsdException w:name="List Table 1 Light" w:uiPriority="46"/>
+    <w:lsdException w:name="List Table 2" w:uiPriority="47"/>
+    <w:lsdException w:name="List Table 3" w:uiPriority="48"/>
+    <w:lsdException w:name="List Table 4" w:uiPriority="49"/>
+    <w:lsdException w:name="List Table 5 Dark" w:uiPriority="50"/>
+    <w:lsdException w:name="List Table 6 Colorful" w:uiPriority="51"/>
+    <w:lsdException w:name="List Table 7 Colorful" w:uiPriority="52"/>
+    <w:lsdException w:name="List Table 1 Light Accent 1" w:uiPriority="46"/>
+    <w:lsdException w:name="List Table 2 Accent 1" w:uiPriority="47"/>
+    <w:lsdException w:name="List Table 3 Accent 1" w:uiPriority="48"/>
+    <w:lsdException w:name="List Table 4 Accent 1" w:uiPriority="49"/>
+    <w:lsdException w:name="List Table 5 Dark Accent 1" w:uiPriority="50"/>
+    <w:lsdException w:name="List Table 6 Colorful Accent 1" w:uiPriority="51"/>
+    <w:lsdException w:name="List Table 7 Colorful Accent 1" w:uiPriority="52"/>
+    <w:lsdException w:name="List Table 1 Light Accent 2" w:uiPriority="46"/>
+    <w:lsdException w:name="List Table 2 Accent 2" w:uiPriority="47"/>
+    <w:lsdException w:name="List Table 3 Accent 2" w:uiPriority="48"/>
+    <w:lsdException w:name="List Table 4 Accent 2" w:uiPriority="49"/>
+    <w:lsdException w:name="List Table 5 Dark Accent 2" w:uiPriority="50"/>
+    <w:lsdException w:name="List Table 6 Colorful Accent 2" w:uiPriority="51"/>
+    <w:lsdException w:name="List Table 7 Colorful Accent 2" w:uiPriority="52"/>
+    <w:lsdException w:name="List Table 1 Light Accent 3" w:uiPriority="46"/>
+    <w:lsdException w:name="List Table 2 Accent 3" w:uiPriority="47"/>
+    <w:lsdException w:name="List Table 3 Accent 3" w:uiPriority="48"/>
+    <w:lsdException w:name="List Table 4 Accent 3" w:uiPriority="49"/>
+    <w:lsdException w:name="List Table 5 Dark Accent 3" w:uiPriority="50"/>
+    <w:lsdException w:name="List Table 6 Colorful Accent 3" w:uiPriority="51"/>
+    <w:lsdException w:name="List Table 7 Colorful Accent 3" w:uiPriority="52"/>
+    <w:lsdException w:name="List Table 1 Light Accent 4" w:uiPriority="46"/>
+    <w:lsdException w:name="List Table 2 Accent 4" w:uiPriority="47"/>
+    <w:lsdException w:name="List Table 3 Accent 4" w:uiPriority="48"/>
+    <w:lsdException w:name="List Table 4 Accent 4" w:uiPriority="49"/>
+    <w:lsdException w:name="List Table 5 Dark Accent 4" w:uiPriority="50"/>
+    <w:lsdException w:name="List Table 6 Colorful Accent 4" w:uiPriority="51"/>
+    <w:lsdException w:name="List Table 7 Colorful Accent 4" w:uiPriority="52"/>
+    <w:lsdException w:name="List Table 1 Light Accent 5" w:uiPriority="46"/>
+    <w:lsdException w:name="List Table 2 Accent 5" w:uiPriority="47"/>
+    <w:lsdException w:name="List Table 3 Accent 5" w:uiPriority="48"/>
+    <w:lsdException w:name="List Table 4 Accent 5" w:uiPriority="49"/>
+    <w:lsdException w:name="List Table 5 Dark Accent 5" w:uiPriority="50"/>
+    <w:lsdException w:name="List Table 6 Colorful Accent 5" w:uiPriority="51"/>
+    <w:lsdException w:name="List Table 7 Colorful Accent 5" w:uiPriority="52"/>
+    <w:lsdException w:name="List Table 1 Light Accent 6" w:uiPriority="46"/>
+    <w:lsdException w:name="List Table 2 Accent 6" w:uiPriority="47"/>
+    <w:lsdException w:name="List Table 3 Accent 6" w:uiPriority="48"/>
+    <w:lsdException w:name="List Table 4 Accent 6" w:uiPriority="49"/>
+    <w:lsdException w:name="List Table 5 Dark Accent 6" w:uiPriority="50"/>
+    <w:lsdException w:name="List Table 6 Colorful Accent 6" w:uiPriority="51"/>
+    <w:lsdException w:name="List Table 7 Colorful Accent 6" w:uiPriority="52"/>
+    <w:lsdException w:name="Mention" w:semiHidden="1" w:unhideWhenUsed="1"/>
+    <w:lsdException w:name="Smart Hyperlink" w:semiHidden="1" w:unhideWhenUsed="1"/>
+    <w:lsdException w:name="Hashtag" w:semiHidden="1" w:unhideWhenUsed="1"/>
+    <w:lsdException w:name="Unresolved Mention" w:semiHidden="1" w:unhideWhenUsed="1"/>
+    <w:lsdException w:name="Smart Link" w:semiHidden="1" w:unhideWhenUsed="1"/>
+  </w:latentStyles>
+  <w:style w:type="paragraph" w:default="1" w:styleId="Normal">
+    <w:name w:val="Normal"/>
+    <w:qFormat/>
   </w:style>
   <w:style w:type="paragraph" w:styleId="Heading1">
     <w:name w:val="heading 1"/>
     <w:basedOn w:val="Normal"/>
     <w:next w:val="Normal"/>
+    <w:uiPriority w:val="9"/>
+    <w:qFormat/>
     <w:pPr>
-      <w:keepNext w:val="1"/>
-      <w:keepLines w:val="1"/>
-      <w:pageBreakBefore w:val="0"/>
-      <w:spacing w:after="120" w:before="400" w:lineRule="auto"/>
+      <w:keepNext/>
+      <w:keepLines/>
+      <w:spacing w:before="400" w:after="120"/>
+      <w:outlineLvl w:val="0"/>
     </w:pPr>
     <w:rPr>
       <w:sz w:val="40"/>
@@ -2174,14 +2504,18 @@
     <w:name w:val="heading 2"/>
     <w:basedOn w:val="Normal"/>
     <w:next w:val="Normal"/>
+    <w:uiPriority w:val="9"/>
+    <w:unhideWhenUsed/>
+    <w:qFormat/>
     <w:pPr>
-      <w:keepNext w:val="1"/>
-      <w:keepLines w:val="1"/>
-      <w:spacing w:after="200" w:before="360" w:line="240" w:lineRule="auto"/>
+      <w:keepNext/>
+      <w:keepLines/>
+      <w:spacing w:before="360" w:after="200" w:line="240" w:lineRule="auto"/>
+      <w:outlineLvl w:val="1"/>
     </w:pPr>
     <w:rPr>
-      <w:rFonts w:ascii="Comfortaa" w:cs="Comfortaa" w:eastAsia="Comfortaa" w:hAnsi="Comfortaa"/>
-      <w:color w:val="38761d"/>
+      <w:rFonts w:ascii="Comfortaa" w:eastAsia="Comfortaa" w:hAnsi="Comfortaa" w:cs="Comfortaa"/>
+      <w:color w:val="38761D"/>
       <w:sz w:val="34"/>
       <w:szCs w:val="34"/>
     </w:rPr>
@@ -2190,13 +2524,17 @@
     <w:name w:val="heading 3"/>
     <w:basedOn w:val="Normal"/>
     <w:next w:val="Normal"/>
+    <w:uiPriority w:val="9"/>
+    <w:unhideWhenUsed/>
+    <w:qFormat/>
     <w:pPr>
-      <w:keepNext w:val="1"/>
-      <w:keepLines w:val="1"/>
+      <w:keepNext/>
+      <w:keepLines/>
       <w:spacing w:after="80" w:line="240" w:lineRule="auto"/>
+      <w:outlineLvl w:val="2"/>
     </w:pPr>
     <w:rPr>
-      <w:color w:val="38761d"/>
+      <w:color w:val="38761D"/>
       <w:sz w:val="28"/>
       <w:szCs w:val="28"/>
     </w:rPr>
@@ -2205,11 +2543,15 @@
     <w:name w:val="heading 4"/>
     <w:basedOn w:val="Normal"/>
     <w:next w:val="Normal"/>
+    <w:uiPriority w:val="9"/>
+    <w:semiHidden/>
+    <w:unhideWhenUsed/>
+    <w:qFormat/>
     <w:pPr>
-      <w:keepNext w:val="1"/>
-      <w:keepLines w:val="1"/>
-      <w:pageBreakBefore w:val="0"/>
-      <w:spacing w:after="80" w:before="280" w:lineRule="auto"/>
+      <w:keepNext/>
+      <w:keepLines/>
+      <w:spacing w:before="280" w:after="80"/>
+      <w:outlineLvl w:val="3"/>
     </w:pPr>
     <w:rPr>
       <w:color w:val="666666"/>
@@ -2221,44 +2563,76 @@
     <w:name w:val="heading 5"/>
     <w:basedOn w:val="Normal"/>
     <w:next w:val="Normal"/>
+    <w:uiPriority w:val="9"/>
+    <w:semiHidden/>
+    <w:unhideWhenUsed/>
+    <w:qFormat/>
     <w:pPr>
-      <w:keepNext w:val="1"/>
-      <w:keepLines w:val="1"/>
-      <w:pageBreakBefore w:val="0"/>
-      <w:spacing w:after="80" w:before="240" w:lineRule="auto"/>
+      <w:keepNext/>
+      <w:keepLines/>
+      <w:spacing w:before="240" w:after="80"/>
+      <w:outlineLvl w:val="4"/>
     </w:pPr>
     <w:rPr>
       <w:color w:val="666666"/>
-      <w:sz w:val="22"/>
-      <w:szCs w:val="22"/>
     </w:rPr>
   </w:style>
   <w:style w:type="paragraph" w:styleId="Heading6">
     <w:name w:val="heading 6"/>
     <w:basedOn w:val="Normal"/>
     <w:next w:val="Normal"/>
+    <w:uiPriority w:val="9"/>
+    <w:semiHidden/>
+    <w:unhideWhenUsed/>
+    <w:qFormat/>
     <w:pPr>
-      <w:keepNext w:val="1"/>
-      <w:keepLines w:val="1"/>
-      <w:pageBreakBefore w:val="0"/>
-      <w:spacing w:after="80" w:before="240" w:lineRule="auto"/>
+      <w:keepNext/>
+      <w:keepLines/>
+      <w:spacing w:before="240" w:after="80"/>
+      <w:outlineLvl w:val="5"/>
     </w:pPr>
     <w:rPr>
-      <w:i w:val="1"/>
+      <w:i/>
       <w:color w:val="666666"/>
-      <w:sz w:val="22"/>
-      <w:szCs w:val="22"/>
     </w:rPr>
+  </w:style>
+  <w:style w:type="character" w:default="1" w:styleId="DefaultParagraphFont">
+    <w:name w:val="Default Paragraph Font"/>
+    <w:uiPriority w:val="1"/>
+    <w:semiHidden/>
+    <w:unhideWhenUsed/>
+  </w:style>
+  <w:style w:type="table" w:default="1" w:styleId="TableNormal">
+    <w:name w:val="Normal Table"/>
+    <w:uiPriority w:val="99"/>
+    <w:semiHidden/>
+    <w:unhideWhenUsed/>
+    <w:tblPr>
+      <w:tblInd w:w="0" w:type="dxa"/>
+      <w:tblCellMar>
+        <w:top w:w="0" w:type="dxa"/>
+        <w:left w:w="108" w:type="dxa"/>
+        <w:bottom w:w="0" w:type="dxa"/>
+        <w:right w:w="108" w:type="dxa"/>
+      </w:tblCellMar>
+    </w:tblPr>
+  </w:style>
+  <w:style w:type="numbering" w:default="1" w:styleId="NoList">
+    <w:name w:val="No List"/>
+    <w:uiPriority w:val="99"/>
+    <w:semiHidden/>
+    <w:unhideWhenUsed/>
   </w:style>
   <w:style w:type="paragraph" w:styleId="Title">
     <w:name w:val="Title"/>
     <w:basedOn w:val="Normal"/>
     <w:next w:val="Normal"/>
+    <w:uiPriority w:val="10"/>
+    <w:qFormat/>
     <w:pPr>
-      <w:keepNext w:val="1"/>
-      <w:keepLines w:val="1"/>
-      <w:pageBreakBefore w:val="0"/>
-      <w:spacing w:after="60" w:before="0" w:lineRule="auto"/>
+      <w:keepNext/>
+      <w:keepLines/>
+      <w:spacing w:after="60"/>
     </w:pPr>
     <w:rPr>
       <w:sz w:val="52"/>
@@ -2269,15 +2643,14 @@
     <w:name w:val="Subtitle"/>
     <w:basedOn w:val="Normal"/>
     <w:next w:val="Normal"/>
+    <w:uiPriority w:val="11"/>
+    <w:qFormat/>
     <w:pPr>
-      <w:keepNext w:val="1"/>
-      <w:keepLines w:val="1"/>
-      <w:pageBreakBefore w:val="0"/>
-      <w:spacing w:after="320" w:before="0" w:lineRule="auto"/>
+      <w:keepNext/>
+      <w:keepLines/>
+      <w:spacing w:after="320"/>
     </w:pPr>
     <w:rPr>
-      <w:rFonts w:ascii="Arial" w:cs="Arial" w:eastAsia="Arial" w:hAnsi="Arial"/>
-      <w:i w:val="0"/>
       <w:color w:val="666666"/>
       <w:sz w:val="30"/>
       <w:szCs w:val="30"/>

</xml_diff>